<commit_message>
User Manual is done (Needs formatting)
</commit_message>
<xml_diff>
--- a/Deadline Divine User Manual.docx
+++ b/Deadline Divine User Manual.docx
@@ -6,156 +6,2108 @@
       <w:pPr>
         <w:rPr>
           <w:rFonts w:ascii="Times New Roman" w:hAnsi="Times New Roman" w:cs="Times New Roman"/>
-          <w:sz w:val="32"/>
-          <w:szCs w:val="32"/>
-        </w:rPr>
-      </w:pPr>
-      <w:r>
-        <w:rPr>
-          <w:rFonts w:ascii="Times New Roman" w:hAnsi="Times New Roman" w:cs="Times New Roman"/>
-          <w:sz w:val="32"/>
-          <w:szCs w:val="32"/>
-        </w:rPr>
-        <w:t>Application Development (Desktop) Project</w:t>
-      </w:r>
-    </w:p>
-    <w:p>
-      <w:pPr>
-        <w:rPr>
-          <w:rFonts w:ascii="Times New Roman" w:hAnsi="Times New Roman" w:cs="Times New Roman"/>
-          <w:sz w:val="28"/>
-          <w:szCs w:val="28"/>
-        </w:rPr>
-      </w:pPr>
-      <w:r>
-        <w:rPr>
-          <w:rFonts w:ascii="Times New Roman" w:hAnsi="Times New Roman" w:cs="Times New Roman"/>
-          <w:sz w:val="28"/>
-          <w:szCs w:val="28"/>
-        </w:rPr>
-        <w:t>Bui, Gia (2156512)</w:t>
-      </w:r>
-    </w:p>
-    <w:p>
-      <w:pPr>
-        <w:rPr>
-          <w:rFonts w:ascii="Times New Roman" w:hAnsi="Times New Roman" w:cs="Times New Roman"/>
-          <w:sz w:val="28"/>
-          <w:szCs w:val="28"/>
-        </w:rPr>
-      </w:pPr>
-      <w:r>
-        <w:rPr>
-          <w:rFonts w:ascii="Times New Roman" w:hAnsi="Times New Roman" w:cs="Times New Roman"/>
-          <w:sz w:val="28"/>
-          <w:szCs w:val="28"/>
-        </w:rPr>
-        <w:t>Webster, Liam (</w:t>
-      </w:r>
-      <w:r>
-        <w:rPr>
-          <w:rFonts w:ascii="Times New Roman" w:hAnsi="Times New Roman" w:cs="Times New Roman"/>
-          <w:sz w:val="28"/>
-          <w:szCs w:val="28"/>
-        </w:rPr>
-        <w:t>2265137</w:t>
-      </w:r>
-      <w:r>
-        <w:rPr>
-          <w:rFonts w:ascii="Times New Roman" w:hAnsi="Times New Roman" w:cs="Times New Roman"/>
-          <w:sz w:val="28"/>
-          <w:szCs w:val="28"/>
-        </w:rPr>
-        <w:t>)</w:t>
-      </w:r>
-    </w:p>
-    <w:p>
-      <w:pPr>
-        <w:rPr>
-          <w:rFonts w:ascii="Times New Roman" w:hAnsi="Times New Roman" w:cs="Times New Roman"/>
-          <w:sz w:val="28"/>
-          <w:szCs w:val="28"/>
-        </w:rPr>
-      </w:pPr>
-      <w:r>
-        <w:rPr>
-          <w:rFonts w:ascii="Times New Roman" w:hAnsi="Times New Roman" w:cs="Times New Roman"/>
-          <w:sz w:val="28"/>
-          <w:szCs w:val="28"/>
-        </w:rPr>
-        <w:t>De Leon, Wayne (2179710)</w:t>
-      </w:r>
-    </w:p>
-    <w:p>
-      <w:pPr>
-        <w:rPr>
-          <w:rFonts w:ascii="Times New Roman" w:hAnsi="Times New Roman" w:cs="Times New Roman"/>
-          <w:sz w:val="28"/>
-          <w:szCs w:val="28"/>
-        </w:rPr>
-      </w:pPr>
-    </w:p>
-    <w:p>
-      <w:pPr>
-        <w:rPr>
-          <w:rFonts w:ascii="Times New Roman" w:hAnsi="Times New Roman" w:cs="Times New Roman"/>
-          <w:sz w:val="28"/>
-          <w:szCs w:val="28"/>
-        </w:rPr>
-      </w:pPr>
-      <w:r>
-        <w:rPr>
-          <w:rFonts w:ascii="Times New Roman" w:hAnsi="Times New Roman" w:cs="Times New Roman"/>
-          <w:sz w:val="28"/>
-          <w:szCs w:val="28"/>
-        </w:rPr>
-        <w:t>Teacher: Syed Naseem Afzal</w:t>
-      </w:r>
-    </w:p>
-    <w:p>
-      <w:pPr>
+          <w:sz w:val="24"/>
+          <w:szCs w:val="24"/>
+        </w:rPr>
+      </w:pPr>
+    </w:p>
+    <w:p>
+      <w:pPr>
+        <w:pStyle w:val="Title"/>
+        <w:jc w:val="center"/>
+      </w:pPr>
+      <w:r>
+        <w:t>Deadline Divine User Manual</w:t>
+      </w:r>
+    </w:p>
+    <w:p/>
+    <w:p/>
+    <w:p>
+      <w:pPr>
+        <w:jc w:val="center"/>
         <w:rPr>
           <w:rFonts w:ascii="Times New Roman" w:hAnsi="Times New Roman" w:cs="Times New Roman"/>
           <w:sz w:val="24"/>
           <w:szCs w:val="24"/>
         </w:rPr>
       </w:pPr>
-    </w:p>
-    <w:p>
-      <w:pPr>
-        <w:jc w:val="center"/>
+      <w:r>
         <w:rPr>
           <w:rFonts w:ascii="Times New Roman" w:hAnsi="Times New Roman" w:cs="Times New Roman"/>
           <w:sz w:val="24"/>
           <w:szCs w:val="24"/>
         </w:rPr>
-      </w:pPr>
-      <w:r>
+        <w:t>Application Development (Desktop) Project</w:t>
+      </w:r>
+    </w:p>
+    <w:p>
+      <w:pPr>
+        <w:jc w:val="center"/>
         <w:rPr>
           <w:rFonts w:ascii="Times New Roman" w:hAnsi="Times New Roman" w:cs="Times New Roman"/>
+        </w:rPr>
+      </w:pPr>
+      <w:r>
+        <w:rPr>
+          <w:rFonts w:ascii="Times New Roman" w:hAnsi="Times New Roman" w:cs="Times New Roman"/>
+        </w:rPr>
+        <w:t>Teacher: Syed Naseem Afzal</w:t>
+      </w:r>
+    </w:p>
+    <w:p>
+      <w:pPr>
+        <w:jc w:val="center"/>
+        <w:rPr>
+          <w:rFonts w:ascii="Times New Roman" w:hAnsi="Times New Roman" w:cs="Times New Roman"/>
+        </w:rPr>
+      </w:pPr>
+    </w:p>
+    <w:p>
+      <w:pPr>
+        <w:jc w:val="center"/>
+        <w:rPr>
+          <w:rFonts w:ascii="Times New Roman" w:hAnsi="Times New Roman" w:cs="Times New Roman"/>
+        </w:rPr>
+      </w:pPr>
+    </w:p>
+    <w:p>
+      <w:pPr>
+        <w:jc w:val="center"/>
+        <w:rPr>
+          <w:rFonts w:ascii="Times New Roman" w:hAnsi="Times New Roman" w:cs="Times New Roman"/>
+        </w:rPr>
+      </w:pPr>
+    </w:p>
+    <w:p>
+      <w:pPr>
+        <w:jc w:val="center"/>
+        <w:rPr>
+          <w:rFonts w:ascii="Times New Roman" w:hAnsi="Times New Roman" w:cs="Times New Roman"/>
+        </w:rPr>
+      </w:pPr>
+    </w:p>
+    <w:p>
+      <w:pPr>
+        <w:jc w:val="center"/>
+        <w:rPr>
+          <w:rFonts w:ascii="Times New Roman" w:hAnsi="Times New Roman" w:cs="Times New Roman"/>
+        </w:rPr>
+      </w:pPr>
+    </w:p>
+    <w:p>
+      <w:pPr>
+        <w:jc w:val="center"/>
+        <w:rPr>
+          <w:rFonts w:ascii="Times New Roman" w:hAnsi="Times New Roman" w:cs="Times New Roman"/>
+        </w:rPr>
+      </w:pPr>
+    </w:p>
+    <w:p>
+      <w:pPr>
+        <w:jc w:val="center"/>
+        <w:rPr>
+          <w:rFonts w:ascii="Times New Roman" w:hAnsi="Times New Roman" w:cs="Times New Roman"/>
+        </w:rPr>
+      </w:pPr>
+    </w:p>
+    <w:p>
+      <w:pPr>
+        <w:jc w:val="center"/>
+        <w:rPr>
+          <w:rFonts w:ascii="Times New Roman" w:hAnsi="Times New Roman" w:cs="Times New Roman"/>
+        </w:rPr>
+      </w:pPr>
+    </w:p>
+    <w:p>
+      <w:pPr>
+        <w:jc w:val="center"/>
+        <w:rPr>
+          <w:rFonts w:ascii="Times New Roman" w:hAnsi="Times New Roman" w:cs="Times New Roman"/>
+        </w:rPr>
+      </w:pPr>
+    </w:p>
+    <w:p>
+      <w:pPr>
+        <w:jc w:val="center"/>
+        <w:rPr>
+          <w:rFonts w:ascii="Times New Roman" w:hAnsi="Times New Roman" w:cs="Times New Roman"/>
+        </w:rPr>
+      </w:pPr>
+    </w:p>
+    <w:p>
+      <w:pPr>
+        <w:jc w:val="center"/>
+        <w:rPr>
+          <w:rFonts w:ascii="Times New Roman" w:hAnsi="Times New Roman" w:cs="Times New Roman"/>
+        </w:rPr>
+      </w:pPr>
+    </w:p>
+    <w:p>
+      <w:pPr>
+        <w:jc w:val="center"/>
+        <w:rPr>
+          <w:rFonts w:ascii="Times New Roman" w:hAnsi="Times New Roman" w:cs="Times New Roman"/>
+        </w:rPr>
+      </w:pPr>
+    </w:p>
+    <w:p>
+      <w:pPr>
+        <w:jc w:val="center"/>
+        <w:rPr>
+          <w:rFonts w:ascii="Times New Roman" w:hAnsi="Times New Roman" w:cs="Times New Roman"/>
+        </w:rPr>
+      </w:pPr>
+    </w:p>
+    <w:p>
+      <w:pPr>
+        <w:jc w:val="center"/>
+        <w:rPr>
+          <w:rFonts w:ascii="Times New Roman" w:hAnsi="Times New Roman" w:cs="Times New Roman"/>
+        </w:rPr>
+      </w:pPr>
+    </w:p>
+    <w:p>
+      <w:pPr>
+        <w:jc w:val="center"/>
+        <w:rPr>
+          <w:rFonts w:ascii="Times New Roman" w:hAnsi="Times New Roman" w:cs="Times New Roman"/>
+        </w:rPr>
+      </w:pPr>
+    </w:p>
+    <w:p>
+      <w:pPr>
+        <w:jc w:val="center"/>
+        <w:rPr>
+          <w:rFonts w:ascii="Times New Roman" w:hAnsi="Times New Roman" w:cs="Times New Roman"/>
+        </w:rPr>
+      </w:pPr>
+    </w:p>
+    <w:p>
+      <w:pPr>
+        <w:jc w:val="center"/>
+        <w:rPr>
+          <w:rFonts w:ascii="Times New Roman" w:hAnsi="Times New Roman" w:cs="Times New Roman"/>
+        </w:rPr>
+      </w:pPr>
+    </w:p>
+    <w:p>
+      <w:pPr>
+        <w:jc w:val="center"/>
+        <w:rPr>
+          <w:rFonts w:ascii="Times New Roman" w:hAnsi="Times New Roman" w:cs="Times New Roman"/>
+        </w:rPr>
+      </w:pPr>
+    </w:p>
+    <w:p>
+      <w:pPr>
+        <w:jc w:val="center"/>
+        <w:rPr>
+          <w:rFonts w:ascii="Times New Roman" w:hAnsi="Times New Roman" w:cs="Times New Roman"/>
+        </w:rPr>
+      </w:pPr>
+    </w:p>
+    <w:p>
+      <w:pPr>
+        <w:jc w:val="center"/>
+        <w:rPr>
+          <w:rFonts w:ascii="Times New Roman" w:hAnsi="Times New Roman" w:cs="Times New Roman"/>
+        </w:rPr>
+      </w:pPr>
+      <w:r>
+        <w:rPr>
+          <w:rFonts w:ascii="Times New Roman" w:hAnsi="Times New Roman" w:cs="Times New Roman"/>
+        </w:rPr>
+        <w:t>Bui, Gia (2156512)</w:t>
+      </w:r>
+    </w:p>
+    <w:p>
+      <w:pPr>
+        <w:jc w:val="center"/>
+        <w:rPr>
+          <w:rFonts w:ascii="Times New Roman" w:hAnsi="Times New Roman" w:cs="Times New Roman"/>
+        </w:rPr>
+      </w:pPr>
+      <w:r>
+        <w:rPr>
+          <w:rFonts w:ascii="Times New Roman" w:hAnsi="Times New Roman" w:cs="Times New Roman"/>
+        </w:rPr>
+        <w:t>Webster, Liam (2265137)</w:t>
+      </w:r>
+    </w:p>
+    <w:p>
+      <w:pPr>
+        <w:jc w:val="center"/>
+        <w:rPr>
+          <w:rFonts w:ascii="Times New Roman" w:hAnsi="Times New Roman" w:cs="Times New Roman"/>
+        </w:rPr>
+      </w:pPr>
+      <w:r>
+        <w:rPr>
+          <w:rFonts w:ascii="Times New Roman" w:hAnsi="Times New Roman" w:cs="Times New Roman"/>
+        </w:rPr>
+        <w:t>De Leon, Wayne (2179710)</w:t>
+      </w:r>
+    </w:p>
+    <w:p>
+      <w:pPr>
+        <w:pStyle w:val="Heading1"/>
+      </w:pPr>
+      <w:r>
+        <w:br w:type="page"/>
+      </w:r>
+      <w:r>
+        <w:lastRenderedPageBreak/>
+        <w:t>Introduction:</w:t>
+      </w:r>
+    </w:p>
+    <w:p>
+      <w:pPr>
+        <w:spacing w:before="240" w:after="240" w:line="360" w:lineRule="auto"/>
+        <w:rPr>
           <w:sz w:val="24"/>
           <w:szCs w:val="24"/>
         </w:rPr>
-        <w:t>Deadline Divine User Manual</w:t>
-      </w:r>
-    </w:p>
-    <w:p>
-      <w:pPr>
-        <w:rPr>
-          <w:rFonts w:ascii="Times New Roman" w:hAnsi="Times New Roman" w:cs="Times New Roman"/>
+      </w:pPr>
+      <w:r>
+        <w:rPr>
           <w:sz w:val="24"/>
           <w:szCs w:val="24"/>
         </w:rPr>
-      </w:pPr>
-    </w:p>
-    <w:p>
-      <w:pPr>
-        <w:rPr>
-          <w:rFonts w:ascii="Times New Roman" w:hAnsi="Times New Roman" w:cs="Times New Roman"/>
+        <w:t xml:space="preserve">Deadlines have always been a struggle for many. From professionals, </w:t>
+      </w:r>
+      <w:proofErr w:type="gramStart"/>
+      <w:r>
+        <w:rPr>
           <w:sz w:val="24"/>
           <w:szCs w:val="24"/>
         </w:rPr>
-      </w:pPr>
+        <w:t>students</w:t>
+      </w:r>
+      <w:proofErr w:type="gramEnd"/>
+      <w:r>
+        <w:rPr>
+          <w:sz w:val="24"/>
+          <w:szCs w:val="24"/>
+        </w:rPr>
+        <w:t xml:space="preserve"> and anyone else who has things that need to be done for a specific time. We design</w:t>
+      </w:r>
+      <w:r>
+        <w:rPr>
+          <w:sz w:val="24"/>
+          <w:szCs w:val="24"/>
+        </w:rPr>
+        <w:t>ed</w:t>
+      </w:r>
+      <w:r>
+        <w:rPr>
+          <w:sz w:val="24"/>
+          <w:szCs w:val="24"/>
+        </w:rPr>
+        <w:t xml:space="preserve"> a user-friendly application named “</w:t>
+      </w:r>
+      <w:proofErr w:type="spellStart"/>
+      <w:r>
+        <w:rPr>
+          <w:sz w:val="24"/>
+          <w:szCs w:val="24"/>
+        </w:rPr>
+        <w:t>DeadLine</w:t>
+      </w:r>
+      <w:proofErr w:type="spellEnd"/>
+      <w:r>
+        <w:rPr>
+          <w:sz w:val="24"/>
+          <w:szCs w:val="24"/>
+        </w:rPr>
+        <w:t xml:space="preserve"> Divine” that will keep track of one’s deadlines to help facilitate keeping track of what needs to be done. </w:t>
+      </w:r>
+    </w:p>
+    <w:p>
+      <w:pPr>
+        <w:pStyle w:val="Heading1"/>
+      </w:pPr>
+      <w:r>
+        <w:t>Main Menu:</w:t>
+      </w:r>
+    </w:p>
+    <w:p>
+      <w:pPr>
+        <w:ind w:firstLine="720"/>
+      </w:pPr>
+      <w:r>
+        <w:rPr>
+          <w:noProof/>
+        </w:rPr>
+        <w:drawing>
+          <wp:inline distT="0" distB="0" distL="0" distR="0" wp14:anchorId="1696CB82" wp14:editId="37FAE4BC">
+            <wp:extent cx="4657725" cy="5415602"/>
+            <wp:effectExtent l="0" t="0" r="0" b="0"/>
+            <wp:docPr id="1872258765" name="Picture 1" descr="A screenshot of a calendar&#10;&#10;Description automatically generated"/>
+            <wp:cNvGraphicFramePr>
+              <a:graphicFrameLocks xmlns:a="http://schemas.openxmlformats.org/drawingml/2006/main" noChangeAspect="1"/>
+            </wp:cNvGraphicFramePr>
+            <a:graphic xmlns:a="http://schemas.openxmlformats.org/drawingml/2006/main">
+              <a:graphicData uri="http://schemas.openxmlformats.org/drawingml/2006/picture">
+                <pic:pic xmlns:pic="http://schemas.openxmlformats.org/drawingml/2006/picture">
+                  <pic:nvPicPr>
+                    <pic:cNvPr id="1872258765" name="Picture 1" descr="A screenshot of a calendar&#10;&#10;Description automatically generated"/>
+                    <pic:cNvPicPr/>
+                  </pic:nvPicPr>
+                  <pic:blipFill>
+                    <a:blip r:embed="rId7"/>
+                    <a:stretch>
+                      <a:fillRect/>
+                    </a:stretch>
+                  </pic:blipFill>
+                  <pic:spPr>
+                    <a:xfrm>
+                      <a:off x="0" y="0"/>
+                      <a:ext cx="4673239" cy="5433640"/>
+                    </a:xfrm>
+                    <a:prstGeom prst="rect">
+                      <a:avLst/>
+                    </a:prstGeom>
+                  </pic:spPr>
+                </pic:pic>
+              </a:graphicData>
+            </a:graphic>
+          </wp:inline>
+        </w:drawing>
+      </w:r>
+    </w:p>
+    <w:p>
+      <w:pPr>
+        <w:rPr>
+          <w:rFonts w:asciiTheme="majorHAnsi" w:eastAsiaTheme="majorEastAsia" w:hAnsiTheme="majorHAnsi" w:cstheme="majorBidi"/>
+          <w:color w:val="2F5496" w:themeColor="accent1" w:themeShade="BF"/>
+          <w:sz w:val="32"/>
+          <w:szCs w:val="32"/>
+        </w:rPr>
+      </w:pPr>
+      <w:r>
+        <w:br w:type="page"/>
+      </w:r>
+    </w:p>
+    <w:p>
+      <w:pPr>
+        <w:pStyle w:val="Heading1"/>
+      </w:pPr>
+      <w:r>
+        <w:lastRenderedPageBreak/>
+        <w:t>Features:</w:t>
+      </w:r>
+    </w:p>
+    <w:p/>
+    <w:p>
+      <w:pPr>
+        <w:pStyle w:val="Heading2"/>
+      </w:pPr>
+      <w:r>
+        <w:t>Menu Strip:</w:t>
+      </w:r>
+    </w:p>
+    <w:p>
+      <w:r>
+        <w:rPr>
+          <w:noProof/>
+        </w:rPr>
+        <w:drawing>
+          <wp:inline distT="0" distB="0" distL="0" distR="0" wp14:anchorId="13D86F40" wp14:editId="7130B40D">
+            <wp:extent cx="1438275" cy="238125"/>
+            <wp:effectExtent l="0" t="0" r="9525" b="9525"/>
+            <wp:docPr id="468807714" name="Picture 1"/>
+            <wp:cNvGraphicFramePr>
+              <a:graphicFrameLocks xmlns:a="http://schemas.openxmlformats.org/drawingml/2006/main" noChangeAspect="1"/>
+            </wp:cNvGraphicFramePr>
+            <a:graphic xmlns:a="http://schemas.openxmlformats.org/drawingml/2006/main">
+              <a:graphicData uri="http://schemas.openxmlformats.org/drawingml/2006/picture">
+                <pic:pic xmlns:pic="http://schemas.openxmlformats.org/drawingml/2006/picture">
+                  <pic:nvPicPr>
+                    <pic:cNvPr id="468807714" name=""/>
+                    <pic:cNvPicPr/>
+                  </pic:nvPicPr>
+                  <pic:blipFill>
+                    <a:blip r:embed="rId8"/>
+                    <a:stretch>
+                      <a:fillRect/>
+                    </a:stretch>
+                  </pic:blipFill>
+                  <pic:spPr>
+                    <a:xfrm>
+                      <a:off x="0" y="0"/>
+                      <a:ext cx="1438275" cy="238125"/>
+                    </a:xfrm>
+                    <a:prstGeom prst="rect">
+                      <a:avLst/>
+                    </a:prstGeom>
+                  </pic:spPr>
+                </pic:pic>
+              </a:graphicData>
+            </a:graphic>
+          </wp:inline>
+        </w:drawing>
+      </w:r>
+    </w:p>
+    <w:p>
+      <w:r>
+        <w:t xml:space="preserve">The first feature is our menu strip. It gives the user access to a </w:t>
+      </w:r>
+      <w:r>
+        <w:t>couple of</w:t>
+      </w:r>
+      <w:r>
+        <w:t xml:space="preserve"> features. The first is under the </w:t>
+      </w:r>
+      <w:r>
+        <w:t>“</w:t>
+      </w:r>
+      <w:r>
+        <w:t>File</w:t>
+      </w:r>
+      <w:r>
+        <w:t>”</w:t>
+      </w:r>
+      <w:r>
+        <w:t xml:space="preserve"> </w:t>
+      </w:r>
+      <w:r>
+        <w:t>Menu.  This will give the user access to 2 sub-menus. The About item which gives the user a brief description of the app. The second is the “Exit” item which will close the app if selected.</w:t>
+      </w:r>
+    </w:p>
+    <w:p>
+      <w:r>
+        <w:rPr>
+          <w:noProof/>
+        </w:rPr>
+        <w:drawing>
+          <wp:inline distT="0" distB="0" distL="0" distR="0" wp14:anchorId="3A4F9FFA" wp14:editId="1BB90AF8">
+            <wp:extent cx="1447800" cy="695325"/>
+            <wp:effectExtent l="0" t="0" r="0" b="9525"/>
+            <wp:docPr id="798086949" name="Picture 1" descr="A computer screen shot of a computer screen&#10;&#10;Description automatically generated"/>
+            <wp:cNvGraphicFramePr>
+              <a:graphicFrameLocks xmlns:a="http://schemas.openxmlformats.org/drawingml/2006/main" noChangeAspect="1"/>
+            </wp:cNvGraphicFramePr>
+            <a:graphic xmlns:a="http://schemas.openxmlformats.org/drawingml/2006/main">
+              <a:graphicData uri="http://schemas.openxmlformats.org/drawingml/2006/picture">
+                <pic:pic xmlns:pic="http://schemas.openxmlformats.org/drawingml/2006/picture">
+                  <pic:nvPicPr>
+                    <pic:cNvPr id="798086949" name="Picture 1" descr="A computer screen shot of a computer screen&#10;&#10;Description automatically generated"/>
+                    <pic:cNvPicPr/>
+                  </pic:nvPicPr>
+                  <pic:blipFill>
+                    <a:blip r:embed="rId9"/>
+                    <a:stretch>
+                      <a:fillRect/>
+                    </a:stretch>
+                  </pic:blipFill>
+                  <pic:spPr>
+                    <a:xfrm>
+                      <a:off x="0" y="0"/>
+                      <a:ext cx="1447800" cy="695325"/>
+                    </a:xfrm>
+                    <a:prstGeom prst="rect">
+                      <a:avLst/>
+                    </a:prstGeom>
+                  </pic:spPr>
+                </pic:pic>
+              </a:graphicData>
+            </a:graphic>
+          </wp:inline>
+        </w:drawing>
+      </w:r>
+    </w:p>
+    <w:p>
+      <w:r>
+        <w:t>A message box appears when the “About” item is selected like the one displayed below:</w:t>
+      </w:r>
+    </w:p>
+    <w:p>
+      <w:r>
+        <w:rPr>
+          <w:noProof/>
+        </w:rPr>
+        <w:drawing>
+          <wp:inline distT="0" distB="0" distL="0" distR="0" wp14:anchorId="5A9F97E6" wp14:editId="379340ED">
+            <wp:extent cx="2686050" cy="1514475"/>
+            <wp:effectExtent l="0" t="0" r="0" b="9525"/>
+            <wp:docPr id="2071475197" name="Picture 1" descr="A screenshot of a computer error&#10;&#10;Description automatically generated"/>
+            <wp:cNvGraphicFramePr>
+              <a:graphicFrameLocks xmlns:a="http://schemas.openxmlformats.org/drawingml/2006/main" noChangeAspect="1"/>
+            </wp:cNvGraphicFramePr>
+            <a:graphic xmlns:a="http://schemas.openxmlformats.org/drawingml/2006/main">
+              <a:graphicData uri="http://schemas.openxmlformats.org/drawingml/2006/picture">
+                <pic:pic xmlns:pic="http://schemas.openxmlformats.org/drawingml/2006/picture">
+                  <pic:nvPicPr>
+                    <pic:cNvPr id="2071475197" name="Picture 1" descr="A screenshot of a computer error&#10;&#10;Description automatically generated"/>
+                    <pic:cNvPicPr/>
+                  </pic:nvPicPr>
+                  <pic:blipFill>
+                    <a:blip r:embed="rId10"/>
+                    <a:stretch>
+                      <a:fillRect/>
+                    </a:stretch>
+                  </pic:blipFill>
+                  <pic:spPr>
+                    <a:xfrm>
+                      <a:off x="0" y="0"/>
+                      <a:ext cx="2686050" cy="1514475"/>
+                    </a:xfrm>
+                    <a:prstGeom prst="rect">
+                      <a:avLst/>
+                    </a:prstGeom>
+                  </pic:spPr>
+                </pic:pic>
+              </a:graphicData>
+            </a:graphic>
+          </wp:inline>
+        </w:drawing>
+      </w:r>
+    </w:p>
+    <w:p>
+      <w:r>
+        <w:t xml:space="preserve">The next menu is the Format menu. It has 2 sub-menus. The </w:t>
+      </w:r>
+      <w:r>
+        <w:t>“Color” menu and the “Font” menu.</w:t>
+      </w:r>
+    </w:p>
+    <w:p>
+      <w:r>
+        <w:rPr>
+          <w:noProof/>
+        </w:rPr>
+        <w:drawing>
+          <wp:inline distT="0" distB="0" distL="0" distR="0" wp14:anchorId="232ECCD9" wp14:editId="55755A60">
+            <wp:extent cx="1381125" cy="666750"/>
+            <wp:effectExtent l="0" t="0" r="9525" b="0"/>
+            <wp:docPr id="1071790498" name="Picture 1" descr="A computer screen shot of a computer screen&#10;&#10;Description automatically generated with medium confidence"/>
+            <wp:cNvGraphicFramePr>
+              <a:graphicFrameLocks xmlns:a="http://schemas.openxmlformats.org/drawingml/2006/main" noChangeAspect="1"/>
+            </wp:cNvGraphicFramePr>
+            <a:graphic xmlns:a="http://schemas.openxmlformats.org/drawingml/2006/main">
+              <a:graphicData uri="http://schemas.openxmlformats.org/drawingml/2006/picture">
+                <pic:pic xmlns:pic="http://schemas.openxmlformats.org/drawingml/2006/picture">
+                  <pic:nvPicPr>
+                    <pic:cNvPr id="1071790498" name="Picture 1" descr="A computer screen shot of a computer screen&#10;&#10;Description automatically generated with medium confidence"/>
+                    <pic:cNvPicPr/>
+                  </pic:nvPicPr>
+                  <pic:blipFill>
+                    <a:blip r:embed="rId11"/>
+                    <a:stretch>
+                      <a:fillRect/>
+                    </a:stretch>
+                  </pic:blipFill>
+                  <pic:spPr>
+                    <a:xfrm>
+                      <a:off x="0" y="0"/>
+                      <a:ext cx="1381125" cy="666750"/>
+                    </a:xfrm>
+                    <a:prstGeom prst="rect">
+                      <a:avLst/>
+                    </a:prstGeom>
+                  </pic:spPr>
+                </pic:pic>
+              </a:graphicData>
+            </a:graphic>
+          </wp:inline>
+        </w:drawing>
+      </w:r>
+    </w:p>
+    <w:p>
+      <w:r>
+        <w:t>The “Color” menu gives you access to a few colors that will change the color of the writing on the main menu.</w:t>
+      </w:r>
+    </w:p>
+    <w:p>
+      <w:r>
+        <w:rPr>
+          <w:noProof/>
+        </w:rPr>
+        <w:drawing>
+          <wp:inline distT="0" distB="0" distL="0" distR="0" wp14:anchorId="60C6D4BC" wp14:editId="46DC2BA1">
+            <wp:extent cx="2390775" cy="1123950"/>
+            <wp:effectExtent l="0" t="0" r="9525" b="0"/>
+            <wp:docPr id="142309700" name="Picture 1" descr="A screenshot of a computer&#10;&#10;Description automatically generated"/>
+            <wp:cNvGraphicFramePr>
+              <a:graphicFrameLocks xmlns:a="http://schemas.openxmlformats.org/drawingml/2006/main" noChangeAspect="1"/>
+            </wp:cNvGraphicFramePr>
+            <a:graphic xmlns:a="http://schemas.openxmlformats.org/drawingml/2006/main">
+              <a:graphicData uri="http://schemas.openxmlformats.org/drawingml/2006/picture">
+                <pic:pic xmlns:pic="http://schemas.openxmlformats.org/drawingml/2006/picture">
+                  <pic:nvPicPr>
+                    <pic:cNvPr id="142309700" name="Picture 1" descr="A screenshot of a computer&#10;&#10;Description automatically generated"/>
+                    <pic:cNvPicPr/>
+                  </pic:nvPicPr>
+                  <pic:blipFill>
+                    <a:blip r:embed="rId12"/>
+                    <a:stretch>
+                      <a:fillRect/>
+                    </a:stretch>
+                  </pic:blipFill>
+                  <pic:spPr>
+                    <a:xfrm>
+                      <a:off x="0" y="0"/>
+                      <a:ext cx="2390775" cy="1123950"/>
+                    </a:xfrm>
+                    <a:prstGeom prst="rect">
+                      <a:avLst/>
+                    </a:prstGeom>
+                  </pic:spPr>
+                </pic:pic>
+              </a:graphicData>
+            </a:graphic>
+          </wp:inline>
+        </w:drawing>
+      </w:r>
+    </w:p>
+    <w:p>
+      <w:pPr>
+        <w:rPr>
+          <w:lang w:val="en-CA"/>
+        </w:rPr>
+      </w:pPr>
+      <w:r>
+        <w:rPr>
+          <w:lang w:val="en-CA"/>
+        </w:rPr>
+        <w:br w:type="page"/>
+      </w:r>
+    </w:p>
+    <w:p>
+      <w:pPr>
+        <w:rPr>
+          <w:lang w:val="en-CA"/>
+        </w:rPr>
+      </w:pPr>
+      <w:r>
+        <w:rPr>
+          <w:lang w:val="en-CA"/>
+        </w:rPr>
+        <w:lastRenderedPageBreak/>
+        <w:t>The “Font” menu gives you</w:t>
+      </w:r>
+      <w:r>
+        <w:rPr>
+          <w:lang w:val="en-CA"/>
+        </w:rPr>
+        <w:t xml:space="preserve"> access to a variety of fonts that the user can choose from.</w:t>
+      </w:r>
+    </w:p>
+    <w:p>
+      <w:pPr>
+        <w:rPr>
+          <w:lang w:val="en-CA"/>
+        </w:rPr>
+      </w:pPr>
+      <w:r>
+        <w:rPr>
+          <w:noProof/>
+        </w:rPr>
+        <w:drawing>
+          <wp:inline distT="0" distB="0" distL="0" distR="0" wp14:anchorId="44DE5439" wp14:editId="2051F3B6">
+            <wp:extent cx="2990850" cy="1809750"/>
+            <wp:effectExtent l="0" t="0" r="0" b="0"/>
+            <wp:docPr id="1621231521" name="Picture 1" descr="A screenshot of a computer&#10;&#10;Description automatically generated"/>
+            <wp:cNvGraphicFramePr>
+              <a:graphicFrameLocks xmlns:a="http://schemas.openxmlformats.org/drawingml/2006/main" noChangeAspect="1"/>
+            </wp:cNvGraphicFramePr>
+            <a:graphic xmlns:a="http://schemas.openxmlformats.org/drawingml/2006/main">
+              <a:graphicData uri="http://schemas.openxmlformats.org/drawingml/2006/picture">
+                <pic:pic xmlns:pic="http://schemas.openxmlformats.org/drawingml/2006/picture">
+                  <pic:nvPicPr>
+                    <pic:cNvPr id="1621231521" name="Picture 1" descr="A screenshot of a computer&#10;&#10;Description automatically generated"/>
+                    <pic:cNvPicPr/>
+                  </pic:nvPicPr>
+                  <pic:blipFill>
+                    <a:blip r:embed="rId13"/>
+                    <a:stretch>
+                      <a:fillRect/>
+                    </a:stretch>
+                  </pic:blipFill>
+                  <pic:spPr>
+                    <a:xfrm>
+                      <a:off x="0" y="0"/>
+                      <a:ext cx="2990850" cy="1809750"/>
+                    </a:xfrm>
+                    <a:prstGeom prst="rect">
+                      <a:avLst/>
+                    </a:prstGeom>
+                  </pic:spPr>
+                </pic:pic>
+              </a:graphicData>
+            </a:graphic>
+          </wp:inline>
+        </w:drawing>
+      </w:r>
+    </w:p>
+    <w:p>
+      <w:pPr>
+        <w:rPr>
+          <w:lang w:val="en-CA"/>
+        </w:rPr>
+      </w:pPr>
+      <w:r>
+        <w:rPr>
+          <w:lang w:val="en-CA"/>
+        </w:rPr>
+        <w:t>Finally, we have the “Sound” menu. This gives the user access to 3 different items. The “Raise Volume”, the “Lower Volume” and the "Mute/Unmute” items. The volume is raised by 5 when its button is selected</w:t>
+      </w:r>
+      <w:r>
+        <w:rPr>
+          <w:lang w:val="en-CA"/>
+        </w:rPr>
+        <w:t xml:space="preserve">. This is because there is constant </w:t>
+      </w:r>
+      <w:hyperlink r:id="rId14" w:history="1">
+        <w:r>
+          <w:rPr>
+            <w:rStyle w:val="Hyperlink"/>
+            <w:lang w:val="en-CA"/>
+          </w:rPr>
+          <w:t>jazz music</w:t>
+        </w:r>
+      </w:hyperlink>
+      <w:r>
+        <w:rPr>
+          <w:lang w:val="en-CA"/>
+        </w:rPr>
+        <w:t xml:space="preserve"> playing in the background.</w:t>
+      </w:r>
+    </w:p>
+    <w:p>
+      <w:pPr>
+        <w:rPr>
+          <w:lang w:val="en-CA"/>
+        </w:rPr>
+      </w:pPr>
+      <w:r>
+        <w:rPr>
+          <w:noProof/>
+        </w:rPr>
+        <w:drawing>
+          <wp:inline distT="0" distB="0" distL="0" distR="0" wp14:anchorId="58F1340E" wp14:editId="3866D02F">
+            <wp:extent cx="2343150" cy="885825"/>
+            <wp:effectExtent l="0" t="0" r="0" b="9525"/>
+            <wp:docPr id="839793567" name="Picture 1" descr="A screenshot of a computer&#10;&#10;Description automatically generated"/>
+            <wp:cNvGraphicFramePr>
+              <a:graphicFrameLocks xmlns:a="http://schemas.openxmlformats.org/drawingml/2006/main" noChangeAspect="1"/>
+            </wp:cNvGraphicFramePr>
+            <a:graphic xmlns:a="http://schemas.openxmlformats.org/drawingml/2006/main">
+              <a:graphicData uri="http://schemas.openxmlformats.org/drawingml/2006/picture">
+                <pic:pic xmlns:pic="http://schemas.openxmlformats.org/drawingml/2006/picture">
+                  <pic:nvPicPr>
+                    <pic:cNvPr id="839793567" name="Picture 1" descr="A screenshot of a computer&#10;&#10;Description automatically generated"/>
+                    <pic:cNvPicPr/>
+                  </pic:nvPicPr>
+                  <pic:blipFill>
+                    <a:blip r:embed="rId15"/>
+                    <a:stretch>
+                      <a:fillRect/>
+                    </a:stretch>
+                  </pic:blipFill>
+                  <pic:spPr>
+                    <a:xfrm>
+                      <a:off x="0" y="0"/>
+                      <a:ext cx="2343150" cy="885825"/>
+                    </a:xfrm>
+                    <a:prstGeom prst="rect">
+                      <a:avLst/>
+                    </a:prstGeom>
+                  </pic:spPr>
+                </pic:pic>
+              </a:graphicData>
+            </a:graphic>
+          </wp:inline>
+        </w:drawing>
+      </w:r>
+    </w:p>
+    <w:p>
+      <w:pPr>
+        <w:pStyle w:val="Heading2"/>
+        <w:rPr>
+          <w:lang w:val="en-CA"/>
+        </w:rPr>
+      </w:pPr>
+      <w:r>
+        <w:rPr>
+          <w:lang w:val="en-CA"/>
+        </w:rPr>
+        <w:t>Date and Time:</w:t>
+      </w:r>
+    </w:p>
+    <w:p>
+      <w:pPr>
+        <w:rPr>
+          <w:lang w:val="en-CA"/>
+        </w:rPr>
+      </w:pPr>
+      <w:r>
+        <w:rPr>
+          <w:lang w:val="en-CA"/>
+        </w:rPr>
+        <w:t>We have both the date and time in the top left (date) and the top right (time). So that the user constantly has a reference to the date and time. These both update every second.</w:t>
+      </w:r>
+    </w:p>
+    <w:p>
+      <w:pPr>
+        <w:rPr>
+          <w:lang w:val="en-CA"/>
+        </w:rPr>
+      </w:pPr>
+      <w:r>
+        <w:rPr>
+          <w:noProof/>
+        </w:rPr>
+        <w:drawing>
+          <wp:inline distT="0" distB="0" distL="0" distR="0" wp14:anchorId="34D917E5" wp14:editId="5380E120">
+            <wp:extent cx="5943600" cy="332105"/>
+            <wp:effectExtent l="0" t="0" r="0" b="0"/>
+            <wp:docPr id="886198924" name="Picture 1"/>
+            <wp:cNvGraphicFramePr>
+              <a:graphicFrameLocks xmlns:a="http://schemas.openxmlformats.org/drawingml/2006/main" noChangeAspect="1"/>
+            </wp:cNvGraphicFramePr>
+            <a:graphic xmlns:a="http://schemas.openxmlformats.org/drawingml/2006/main">
+              <a:graphicData uri="http://schemas.openxmlformats.org/drawingml/2006/picture">
+                <pic:pic xmlns:pic="http://schemas.openxmlformats.org/drawingml/2006/picture">
+                  <pic:nvPicPr>
+                    <pic:cNvPr id="886198924" name=""/>
+                    <pic:cNvPicPr/>
+                  </pic:nvPicPr>
+                  <pic:blipFill>
+                    <a:blip r:embed="rId16"/>
+                    <a:stretch>
+                      <a:fillRect/>
+                    </a:stretch>
+                  </pic:blipFill>
+                  <pic:spPr>
+                    <a:xfrm>
+                      <a:off x="0" y="0"/>
+                      <a:ext cx="5943600" cy="332105"/>
+                    </a:xfrm>
+                    <a:prstGeom prst="rect">
+                      <a:avLst/>
+                    </a:prstGeom>
+                  </pic:spPr>
+                </pic:pic>
+              </a:graphicData>
+            </a:graphic>
+          </wp:inline>
+        </w:drawing>
+      </w:r>
+    </w:p>
+    <w:p>
+      <w:pPr>
+        <w:pStyle w:val="Heading2"/>
+        <w:rPr>
+          <w:noProof/>
+        </w:rPr>
+      </w:pPr>
+      <w:r>
+        <w:rPr>
+          <w:lang w:val="en-CA"/>
+        </w:rPr>
+        <w:t>Add a Task Button:</w:t>
+      </w:r>
+      <w:r>
+        <w:rPr>
+          <w:noProof/>
+        </w:rPr>
+        <w:t xml:space="preserve"> </w:t>
+      </w:r>
+    </w:p>
+    <w:p>
+      <w:pPr>
+        <w:pStyle w:val="Heading2"/>
+        <w:rPr>
+          <w:lang w:val="en-CA"/>
+        </w:rPr>
+      </w:pPr>
+      <w:r>
+        <w:rPr>
+          <w:noProof/>
+        </w:rPr>
+        <w:drawing>
+          <wp:inline distT="0" distB="0" distL="0" distR="0" wp14:anchorId="67A00065" wp14:editId="003C0394">
+            <wp:extent cx="2305050" cy="838200"/>
+            <wp:effectExtent l="0" t="0" r="0" b="0"/>
+            <wp:docPr id="2022572690" name="Picture 1" descr="A white rectangular object with black text&#10;&#10;Description automatically generated"/>
+            <wp:cNvGraphicFramePr>
+              <a:graphicFrameLocks xmlns:a="http://schemas.openxmlformats.org/drawingml/2006/main" noChangeAspect="1"/>
+            </wp:cNvGraphicFramePr>
+            <a:graphic xmlns:a="http://schemas.openxmlformats.org/drawingml/2006/main">
+              <a:graphicData uri="http://schemas.openxmlformats.org/drawingml/2006/picture">
+                <pic:pic xmlns:pic="http://schemas.openxmlformats.org/drawingml/2006/picture">
+                  <pic:nvPicPr>
+                    <pic:cNvPr id="2022572690" name="Picture 1" descr="A white rectangular object with black text&#10;&#10;Description automatically generated"/>
+                    <pic:cNvPicPr/>
+                  </pic:nvPicPr>
+                  <pic:blipFill>
+                    <a:blip r:embed="rId17"/>
+                    <a:stretch>
+                      <a:fillRect/>
+                    </a:stretch>
+                  </pic:blipFill>
+                  <pic:spPr>
+                    <a:xfrm>
+                      <a:off x="0" y="0"/>
+                      <a:ext cx="2305050" cy="838200"/>
+                    </a:xfrm>
+                    <a:prstGeom prst="rect">
+                      <a:avLst/>
+                    </a:prstGeom>
+                  </pic:spPr>
+                </pic:pic>
+              </a:graphicData>
+            </a:graphic>
+          </wp:inline>
+        </w:drawing>
+      </w:r>
+    </w:p>
+    <w:p>
+      <w:pPr>
+        <w:rPr>
+          <w:lang w:val="en-CA"/>
+        </w:rPr>
+      </w:pPr>
+      <w:r>
+        <w:rPr>
+          <w:lang w:val="en-CA"/>
+        </w:rPr>
+        <w:br w:type="page"/>
+      </w:r>
+    </w:p>
+    <w:p>
+      <w:pPr>
+        <w:rPr>
+          <w:lang w:val="en-CA"/>
+        </w:rPr>
+      </w:pPr>
+      <w:r>
+        <w:rPr>
+          <w:lang w:val="en-CA"/>
+        </w:rPr>
+        <w:lastRenderedPageBreak/>
+        <w:t>This is the button that the user can use to add a deadline or task. This will prompt the user with a new form:</w:t>
+      </w:r>
+    </w:p>
+    <w:p>
+      <w:pPr>
+        <w:rPr>
+          <w:lang w:val="en-CA"/>
+        </w:rPr>
+      </w:pPr>
+    </w:p>
+    <w:p>
+      <w:pPr>
+        <w:rPr>
+          <w:lang w:val="en-CA"/>
+        </w:rPr>
+      </w:pPr>
+      <w:r>
+        <w:rPr>
+          <w:lang w:val="en-CA"/>
+        </w:rPr>
+        <w:t xml:space="preserve">There is a </w:t>
+      </w:r>
+      <w:proofErr w:type="spellStart"/>
+      <w:r>
+        <w:rPr>
+          <w:lang w:val="en-CA"/>
+        </w:rPr>
+        <w:t>DateTimePicker</w:t>
+      </w:r>
+      <w:proofErr w:type="spellEnd"/>
+      <w:r>
+        <w:rPr>
+          <w:lang w:val="en-CA"/>
+        </w:rPr>
+        <w:t xml:space="preserve"> control allowing the user to pick a date</w:t>
+      </w:r>
+      <w:r>
+        <w:rPr>
+          <w:lang w:val="en-CA"/>
+        </w:rPr>
+        <w:t xml:space="preserve"> in a calendar</w:t>
+      </w:r>
+      <w:r>
+        <w:rPr>
+          <w:lang w:val="en-CA"/>
+        </w:rPr>
+        <w:t>.</w:t>
+      </w:r>
+    </w:p>
+    <w:p>
+      <w:pPr>
+        <w:rPr>
+          <w:lang w:val="en-CA"/>
+        </w:rPr>
+      </w:pPr>
+      <w:r>
+        <w:rPr>
+          <w:noProof/>
+        </w:rPr>
+        <w:drawing>
+          <wp:inline distT="0" distB="0" distL="0" distR="0" wp14:anchorId="22DB4981" wp14:editId="519FA22B">
+            <wp:extent cx="3724275" cy="2438400"/>
+            <wp:effectExtent l="0" t="0" r="9525" b="0"/>
+            <wp:docPr id="332014417" name="Picture 1" descr="A screenshot of a computer&#10;&#10;Description automatically generated"/>
+            <wp:cNvGraphicFramePr>
+              <a:graphicFrameLocks xmlns:a="http://schemas.openxmlformats.org/drawingml/2006/main" noChangeAspect="1"/>
+            </wp:cNvGraphicFramePr>
+            <a:graphic xmlns:a="http://schemas.openxmlformats.org/drawingml/2006/main">
+              <a:graphicData uri="http://schemas.openxmlformats.org/drawingml/2006/picture">
+                <pic:pic xmlns:pic="http://schemas.openxmlformats.org/drawingml/2006/picture">
+                  <pic:nvPicPr>
+                    <pic:cNvPr id="332014417" name="Picture 1" descr="A screenshot of a computer&#10;&#10;Description automatically generated"/>
+                    <pic:cNvPicPr/>
+                  </pic:nvPicPr>
+                  <pic:blipFill>
+                    <a:blip r:embed="rId18"/>
+                    <a:stretch>
+                      <a:fillRect/>
+                    </a:stretch>
+                  </pic:blipFill>
+                  <pic:spPr>
+                    <a:xfrm>
+                      <a:off x="0" y="0"/>
+                      <a:ext cx="3724275" cy="2438400"/>
+                    </a:xfrm>
+                    <a:prstGeom prst="rect">
+                      <a:avLst/>
+                    </a:prstGeom>
+                  </pic:spPr>
+                </pic:pic>
+              </a:graphicData>
+            </a:graphic>
+          </wp:inline>
+        </w:drawing>
+      </w:r>
+    </w:p>
+    <w:p>
+      <w:pPr>
+        <w:rPr>
+          <w:lang w:val="en-CA"/>
+        </w:rPr>
+      </w:pPr>
+      <w:r>
+        <w:rPr>
+          <w:lang w:val="en-CA"/>
+        </w:rPr>
+        <w:t xml:space="preserve">There is another </w:t>
+      </w:r>
+      <w:proofErr w:type="spellStart"/>
+      <w:r>
+        <w:rPr>
+          <w:lang w:val="en-CA"/>
+        </w:rPr>
+        <w:t>DateTimePicker</w:t>
+      </w:r>
+      <w:proofErr w:type="spellEnd"/>
+      <w:r>
+        <w:rPr>
+          <w:lang w:val="en-CA"/>
+        </w:rPr>
+        <w:t xml:space="preserve"> control that allows the user to pick a time for his deadline.</w:t>
+      </w:r>
+    </w:p>
+    <w:p>
+      <w:pPr>
+        <w:rPr>
+          <w:lang w:val="en-CA"/>
+        </w:rPr>
+      </w:pPr>
+      <w:r>
+        <w:rPr>
+          <w:noProof/>
+        </w:rPr>
+        <w:drawing>
+          <wp:inline distT="0" distB="0" distL="0" distR="0" wp14:anchorId="6CE686C4" wp14:editId="62CD077C">
+            <wp:extent cx="2200275" cy="352425"/>
+            <wp:effectExtent l="0" t="0" r="9525" b="9525"/>
+            <wp:docPr id="148583212" name="Picture 1"/>
+            <wp:cNvGraphicFramePr>
+              <a:graphicFrameLocks xmlns:a="http://schemas.openxmlformats.org/drawingml/2006/main" noChangeAspect="1"/>
+            </wp:cNvGraphicFramePr>
+            <a:graphic xmlns:a="http://schemas.openxmlformats.org/drawingml/2006/main">
+              <a:graphicData uri="http://schemas.openxmlformats.org/drawingml/2006/picture">
+                <pic:pic xmlns:pic="http://schemas.openxmlformats.org/drawingml/2006/picture">
+                  <pic:nvPicPr>
+                    <pic:cNvPr id="148583212" name=""/>
+                    <pic:cNvPicPr/>
+                  </pic:nvPicPr>
+                  <pic:blipFill>
+                    <a:blip r:embed="rId19"/>
+                    <a:stretch>
+                      <a:fillRect/>
+                    </a:stretch>
+                  </pic:blipFill>
+                  <pic:spPr>
+                    <a:xfrm>
+                      <a:off x="0" y="0"/>
+                      <a:ext cx="2200275" cy="352425"/>
+                    </a:xfrm>
+                    <a:prstGeom prst="rect">
+                      <a:avLst/>
+                    </a:prstGeom>
+                  </pic:spPr>
+                </pic:pic>
+              </a:graphicData>
+            </a:graphic>
+          </wp:inline>
+        </w:drawing>
+      </w:r>
+    </w:p>
+    <w:p>
+      <w:pPr>
+        <w:rPr>
+          <w:lang w:val="en-CA"/>
+        </w:rPr>
+      </w:pPr>
+      <w:r>
+        <w:rPr>
+          <w:lang w:val="en-CA"/>
+        </w:rPr>
+        <w:t>Once the form is filled out</w:t>
+      </w:r>
+      <w:r>
+        <w:rPr>
+          <w:lang w:val="en-CA"/>
+        </w:rPr>
+        <w:t>, a Message Box will appear saying the task was added. Clicking okay will close the “</w:t>
+      </w:r>
+      <w:proofErr w:type="spellStart"/>
+      <w:r>
+        <w:rPr>
+          <w:lang w:val="en-CA"/>
+        </w:rPr>
+        <w:t>AddTaskForm</w:t>
+      </w:r>
+      <w:proofErr w:type="spellEnd"/>
+      <w:r>
+        <w:rPr>
+          <w:lang w:val="en-CA"/>
+        </w:rPr>
+        <w:t>”.</w:t>
+      </w:r>
+    </w:p>
+    <w:p>
+      <w:pPr>
+        <w:rPr>
+          <w:lang w:val="en-CA"/>
+        </w:rPr>
+      </w:pPr>
+      <w:r>
+        <w:rPr>
+          <w:noProof/>
+        </w:rPr>
+        <w:drawing>
+          <wp:inline distT="0" distB="0" distL="0" distR="0" wp14:anchorId="6EAC28DC" wp14:editId="690C655F">
+            <wp:extent cx="2743200" cy="3348111"/>
+            <wp:effectExtent l="0" t="0" r="0" b="5080"/>
+            <wp:docPr id="1672097661" name="Picture 1" descr="A screenshot of a computer&#10;&#10;Description automatically generated"/>
+            <wp:cNvGraphicFramePr>
+              <a:graphicFrameLocks xmlns:a="http://schemas.openxmlformats.org/drawingml/2006/main" noChangeAspect="1"/>
+            </wp:cNvGraphicFramePr>
+            <a:graphic xmlns:a="http://schemas.openxmlformats.org/drawingml/2006/main">
+              <a:graphicData uri="http://schemas.openxmlformats.org/drawingml/2006/picture">
+                <pic:pic xmlns:pic="http://schemas.openxmlformats.org/drawingml/2006/picture">
+                  <pic:nvPicPr>
+                    <pic:cNvPr id="1672097661" name="Picture 1" descr="A screenshot of a computer&#10;&#10;Description automatically generated"/>
+                    <pic:cNvPicPr/>
+                  </pic:nvPicPr>
+                  <pic:blipFill>
+                    <a:blip r:embed="rId20"/>
+                    <a:stretch>
+                      <a:fillRect/>
+                    </a:stretch>
+                  </pic:blipFill>
+                  <pic:spPr>
+                    <a:xfrm>
+                      <a:off x="0" y="0"/>
+                      <a:ext cx="2745923" cy="3351434"/>
+                    </a:xfrm>
+                    <a:prstGeom prst="rect">
+                      <a:avLst/>
+                    </a:prstGeom>
+                  </pic:spPr>
+                </pic:pic>
+              </a:graphicData>
+            </a:graphic>
+          </wp:inline>
+        </w:drawing>
+      </w:r>
+    </w:p>
+    <w:p>
+      <w:pPr>
+        <w:pStyle w:val="Heading2"/>
+        <w:rPr>
+          <w:lang w:val="en-CA"/>
+        </w:rPr>
+      </w:pPr>
+      <w:r>
+        <w:rPr>
+          <w:lang w:val="en-CA"/>
+        </w:rPr>
+        <w:lastRenderedPageBreak/>
+        <w:t>Upcoming Deadlines:</w:t>
+      </w:r>
+    </w:p>
+    <w:p>
+      <w:pPr>
+        <w:rPr>
+          <w:lang w:val="en-CA"/>
+        </w:rPr>
+      </w:pPr>
+      <w:r>
+        <w:rPr>
+          <w:lang w:val="en-CA"/>
+        </w:rPr>
+        <w:t xml:space="preserve">The upcoming deadlines feature is a </w:t>
+      </w:r>
+      <w:proofErr w:type="spellStart"/>
+      <w:r>
+        <w:rPr>
+          <w:lang w:val="en-CA"/>
+        </w:rPr>
+        <w:t>CheckedListBox</w:t>
+      </w:r>
+      <w:proofErr w:type="spellEnd"/>
+      <w:r>
+        <w:rPr>
+          <w:lang w:val="en-CA"/>
+        </w:rPr>
+        <w:t xml:space="preserve"> control. It displays all the tasks that are due on the present day. These tasks can be removed simply by checking them.</w:t>
+      </w:r>
+    </w:p>
+    <w:p>
+      <w:pPr>
+        <w:rPr>
+          <w:lang w:val="en-CA"/>
+        </w:rPr>
+      </w:pPr>
+      <w:r>
+        <w:rPr>
+          <w:noProof/>
+        </w:rPr>
+        <w:drawing>
+          <wp:inline distT="0" distB="0" distL="0" distR="0" wp14:anchorId="37A63A8E" wp14:editId="0E4D41C8">
+            <wp:extent cx="5943600" cy="876935"/>
+            <wp:effectExtent l="0" t="0" r="0" b="0"/>
+            <wp:docPr id="617916219" name="Picture 1" descr="A close up of a sign&#10;&#10;Description automatically generated"/>
+            <wp:cNvGraphicFramePr>
+              <a:graphicFrameLocks xmlns:a="http://schemas.openxmlformats.org/drawingml/2006/main" noChangeAspect="1"/>
+            </wp:cNvGraphicFramePr>
+            <a:graphic xmlns:a="http://schemas.openxmlformats.org/drawingml/2006/main">
+              <a:graphicData uri="http://schemas.openxmlformats.org/drawingml/2006/picture">
+                <pic:pic xmlns:pic="http://schemas.openxmlformats.org/drawingml/2006/picture">
+                  <pic:nvPicPr>
+                    <pic:cNvPr id="617916219" name="Picture 1" descr="A close up of a sign&#10;&#10;Description automatically generated"/>
+                    <pic:cNvPicPr/>
+                  </pic:nvPicPr>
+                  <pic:blipFill>
+                    <a:blip r:embed="rId21"/>
+                    <a:stretch>
+                      <a:fillRect/>
+                    </a:stretch>
+                  </pic:blipFill>
+                  <pic:spPr>
+                    <a:xfrm>
+                      <a:off x="0" y="0"/>
+                      <a:ext cx="5943600" cy="876935"/>
+                    </a:xfrm>
+                    <a:prstGeom prst="rect">
+                      <a:avLst/>
+                    </a:prstGeom>
+                  </pic:spPr>
+                </pic:pic>
+              </a:graphicData>
+            </a:graphic>
+          </wp:inline>
+        </w:drawing>
+      </w:r>
+    </w:p>
+    <w:p>
+      <w:pPr>
+        <w:pStyle w:val="Heading2"/>
+        <w:rPr>
+          <w:lang w:val="en-CA"/>
+        </w:rPr>
+      </w:pPr>
+      <w:r>
+        <w:rPr>
+          <w:lang w:val="en-CA"/>
+        </w:rPr>
+        <w:t>View Tasks:</w:t>
+      </w:r>
+    </w:p>
+    <w:p>
+      <w:pPr>
+        <w:rPr>
+          <w:lang w:val="en-CA"/>
+        </w:rPr>
+      </w:pPr>
+      <w:r>
+        <w:rPr>
+          <w:noProof/>
+        </w:rPr>
+        <w:drawing>
+          <wp:inline distT="0" distB="0" distL="0" distR="0" wp14:anchorId="7897E31D" wp14:editId="75F0BF7A">
+            <wp:extent cx="2238375" cy="676275"/>
+            <wp:effectExtent l="0" t="0" r="9525" b="9525"/>
+            <wp:docPr id="763421214" name="Picture 1" descr="A white rectangle with black text&#10;&#10;Description automatically generated"/>
+            <wp:cNvGraphicFramePr>
+              <a:graphicFrameLocks xmlns:a="http://schemas.openxmlformats.org/drawingml/2006/main" noChangeAspect="1"/>
+            </wp:cNvGraphicFramePr>
+            <a:graphic xmlns:a="http://schemas.openxmlformats.org/drawingml/2006/main">
+              <a:graphicData uri="http://schemas.openxmlformats.org/drawingml/2006/picture">
+                <pic:pic xmlns:pic="http://schemas.openxmlformats.org/drawingml/2006/picture">
+                  <pic:nvPicPr>
+                    <pic:cNvPr id="763421214" name="Picture 1" descr="A white rectangle with black text&#10;&#10;Description automatically generated"/>
+                    <pic:cNvPicPr/>
+                  </pic:nvPicPr>
+                  <pic:blipFill>
+                    <a:blip r:embed="rId22"/>
+                    <a:stretch>
+                      <a:fillRect/>
+                    </a:stretch>
+                  </pic:blipFill>
+                  <pic:spPr>
+                    <a:xfrm>
+                      <a:off x="0" y="0"/>
+                      <a:ext cx="2238375" cy="676275"/>
+                    </a:xfrm>
+                    <a:prstGeom prst="rect">
+                      <a:avLst/>
+                    </a:prstGeom>
+                  </pic:spPr>
+                </pic:pic>
+              </a:graphicData>
+            </a:graphic>
+          </wp:inline>
+        </w:drawing>
+      </w:r>
+    </w:p>
+    <w:p>
+      <w:pPr>
+        <w:rPr>
+          <w:lang w:val="en-CA"/>
+        </w:rPr>
+      </w:pPr>
+      <w:r>
+        <w:rPr>
+          <w:lang w:val="en-CA"/>
+        </w:rPr>
+        <w:t>This is the second feature that keeps track of all your tasks. It opens a new form when the button is clicked.</w:t>
+      </w:r>
+    </w:p>
+    <w:p>
+      <w:pPr>
+        <w:rPr>
+          <w:lang w:val="en-CA"/>
+        </w:rPr>
+      </w:pPr>
+      <w:r>
+        <w:rPr>
+          <w:noProof/>
+        </w:rPr>
+        <w:drawing>
+          <wp:inline distT="0" distB="0" distL="0" distR="0" wp14:anchorId="6917658D" wp14:editId="0347A939">
+            <wp:extent cx="5943600" cy="3154680"/>
+            <wp:effectExtent l="0" t="0" r="0" b="7620"/>
+            <wp:docPr id="1617664199" name="Picture 1" descr="A screenshot of a computer&#10;&#10;Description automatically generated"/>
+            <wp:cNvGraphicFramePr>
+              <a:graphicFrameLocks xmlns:a="http://schemas.openxmlformats.org/drawingml/2006/main" noChangeAspect="1"/>
+            </wp:cNvGraphicFramePr>
+            <a:graphic xmlns:a="http://schemas.openxmlformats.org/drawingml/2006/main">
+              <a:graphicData uri="http://schemas.openxmlformats.org/drawingml/2006/picture">
+                <pic:pic xmlns:pic="http://schemas.openxmlformats.org/drawingml/2006/picture">
+                  <pic:nvPicPr>
+                    <pic:cNvPr id="1617664199" name="Picture 1" descr="A screenshot of a computer&#10;&#10;Description automatically generated"/>
+                    <pic:cNvPicPr/>
+                  </pic:nvPicPr>
+                  <pic:blipFill>
+                    <a:blip r:embed="rId23"/>
+                    <a:stretch>
+                      <a:fillRect/>
+                    </a:stretch>
+                  </pic:blipFill>
+                  <pic:spPr>
+                    <a:xfrm>
+                      <a:off x="0" y="0"/>
+                      <a:ext cx="5943600" cy="3154680"/>
+                    </a:xfrm>
+                    <a:prstGeom prst="rect">
+                      <a:avLst/>
+                    </a:prstGeom>
+                  </pic:spPr>
+                </pic:pic>
+              </a:graphicData>
+            </a:graphic>
+          </wp:inline>
+        </w:drawing>
+      </w:r>
+    </w:p>
+    <w:p>
+      <w:pPr>
+        <w:rPr>
+          <w:lang w:val="en-CA"/>
+        </w:rPr>
+      </w:pPr>
+      <w:r>
+        <w:rPr>
+          <w:lang w:val="en-CA"/>
+        </w:rPr>
+        <w:br w:type="page"/>
+      </w:r>
+    </w:p>
+    <w:p>
+      <w:pPr>
+        <w:rPr>
+          <w:lang w:val="en-CA"/>
+        </w:rPr>
+      </w:pPr>
+      <w:r>
+        <w:rPr>
+          <w:lang w:val="en-CA"/>
+        </w:rPr>
+        <w:lastRenderedPageBreak/>
+        <w:t>On the left-hand side, you will see a table with all your deadlines. This table contains the Title, Deadline and Description of each task.</w:t>
+      </w:r>
+      <w:r>
+        <w:rPr>
+          <w:lang w:val="en-CA"/>
+        </w:rPr>
+        <w:t xml:space="preserve"> The color code represents if </w:t>
+      </w:r>
+      <w:proofErr w:type="gramStart"/>
+      <w:r>
+        <w:rPr>
+          <w:lang w:val="en-CA"/>
+        </w:rPr>
+        <w:t>you</w:t>
+      </w:r>
+      <w:proofErr w:type="gramEnd"/>
+      <w:r>
+        <w:rPr>
+          <w:lang w:val="en-CA"/>
+        </w:rPr>
+        <w:t xml:space="preserve"> deadline is due soon. Grey means it has passed, </w:t>
+      </w:r>
+    </w:p>
+    <w:p>
+      <w:pPr>
+        <w:rPr>
+          <w:lang w:val="en-CA"/>
+        </w:rPr>
+      </w:pPr>
+      <w:r>
+        <w:rPr>
+          <w:noProof/>
+        </w:rPr>
+        <w:drawing>
+          <wp:inline distT="0" distB="0" distL="0" distR="0" wp14:anchorId="4186B249" wp14:editId="3F24310E">
+            <wp:extent cx="3819525" cy="2860118"/>
+            <wp:effectExtent l="0" t="0" r="0" b="0"/>
+            <wp:docPr id="464449190" name="Picture 1" descr="A screenshot of a computer&#10;&#10;Description automatically generated"/>
+            <wp:cNvGraphicFramePr>
+              <a:graphicFrameLocks xmlns:a="http://schemas.openxmlformats.org/drawingml/2006/main" noChangeAspect="1"/>
+            </wp:cNvGraphicFramePr>
+            <a:graphic xmlns:a="http://schemas.openxmlformats.org/drawingml/2006/main">
+              <a:graphicData uri="http://schemas.openxmlformats.org/drawingml/2006/picture">
+                <pic:pic xmlns:pic="http://schemas.openxmlformats.org/drawingml/2006/picture">
+                  <pic:nvPicPr>
+                    <pic:cNvPr id="464449190" name="Picture 1" descr="A screenshot of a computer&#10;&#10;Description automatically generated"/>
+                    <pic:cNvPicPr/>
+                  </pic:nvPicPr>
+                  <pic:blipFill>
+                    <a:blip r:embed="rId24"/>
+                    <a:stretch>
+                      <a:fillRect/>
+                    </a:stretch>
+                  </pic:blipFill>
+                  <pic:spPr>
+                    <a:xfrm>
+                      <a:off x="0" y="0"/>
+                      <a:ext cx="3827314" cy="2865950"/>
+                    </a:xfrm>
+                    <a:prstGeom prst="rect">
+                      <a:avLst/>
+                    </a:prstGeom>
+                  </pic:spPr>
+                </pic:pic>
+              </a:graphicData>
+            </a:graphic>
+          </wp:inline>
+        </w:drawing>
+      </w:r>
+    </w:p>
+    <w:p>
+      <w:pPr>
+        <w:rPr>
+          <w:lang w:val="en-CA"/>
+        </w:rPr>
+      </w:pPr>
+      <w:r>
+        <w:rPr>
+          <w:lang w:val="en-CA"/>
+        </w:rPr>
+        <w:t>The tasks are color coded. The grey ones are past the due date, the red ones are due on the present day, the yellow ones are due within the next 5 days and green ones are due beyond 5 days.</w:t>
+      </w:r>
+    </w:p>
+    <w:p>
+      <w:pPr>
+        <w:rPr>
+          <w:lang w:val="en-CA"/>
+        </w:rPr>
+      </w:pPr>
+      <w:r>
+        <w:rPr>
+          <w:noProof/>
+        </w:rPr>
+        <w:drawing>
+          <wp:inline distT="0" distB="0" distL="0" distR="0" wp14:anchorId="2B5BD5EF" wp14:editId="7D2AEFA3">
+            <wp:extent cx="3981450" cy="733425"/>
+            <wp:effectExtent l="0" t="0" r="0" b="9525"/>
+            <wp:docPr id="642719710" name="Picture 1" descr="A screenshot of a time&#10;&#10;Description automatically generated"/>
+            <wp:cNvGraphicFramePr>
+              <a:graphicFrameLocks xmlns:a="http://schemas.openxmlformats.org/drawingml/2006/main" noChangeAspect="1"/>
+            </wp:cNvGraphicFramePr>
+            <a:graphic xmlns:a="http://schemas.openxmlformats.org/drawingml/2006/main">
+              <a:graphicData uri="http://schemas.openxmlformats.org/drawingml/2006/picture">
+                <pic:pic xmlns:pic="http://schemas.openxmlformats.org/drawingml/2006/picture">
+                  <pic:nvPicPr>
+                    <pic:cNvPr id="642719710" name="Picture 1" descr="A screenshot of a time&#10;&#10;Description automatically generated"/>
+                    <pic:cNvPicPr/>
+                  </pic:nvPicPr>
+                  <pic:blipFill>
+                    <a:blip r:embed="rId25"/>
+                    <a:stretch>
+                      <a:fillRect/>
+                    </a:stretch>
+                  </pic:blipFill>
+                  <pic:spPr>
+                    <a:xfrm>
+                      <a:off x="0" y="0"/>
+                      <a:ext cx="3981450" cy="733425"/>
+                    </a:xfrm>
+                    <a:prstGeom prst="rect">
+                      <a:avLst/>
+                    </a:prstGeom>
+                  </pic:spPr>
+                </pic:pic>
+              </a:graphicData>
+            </a:graphic>
+          </wp:inline>
+        </w:drawing>
+      </w:r>
+    </w:p>
+    <w:p>
+      <w:pPr>
+        <w:rPr>
+          <w:lang w:val="en-CA"/>
+        </w:rPr>
+      </w:pPr>
+      <w:r>
+        <w:rPr>
+          <w:lang w:val="en-CA"/>
+        </w:rPr>
+        <w:t>If you click on the title of a task on the table, then look on the right-hand side, you will recognize the same form for adding tasks and will give the user the same options, but these will be used to edit the task.</w:t>
+      </w:r>
+    </w:p>
+    <w:p>
+      <w:pPr>
+        <w:rPr>
+          <w:lang w:val="en-CA"/>
+        </w:rPr>
+      </w:pPr>
+      <w:r>
+        <w:rPr>
+          <w:noProof/>
+        </w:rPr>
+        <w:drawing>
+          <wp:inline distT="0" distB="0" distL="0" distR="0" wp14:anchorId="4C47A570" wp14:editId="12FD218D">
+            <wp:extent cx="4400550" cy="2304647"/>
+            <wp:effectExtent l="0" t="0" r="0" b="635"/>
+            <wp:docPr id="1859079743" name="Picture 1" descr="A screenshot of a computer&#10;&#10;Description automatically generated"/>
+            <wp:cNvGraphicFramePr>
+              <a:graphicFrameLocks xmlns:a="http://schemas.openxmlformats.org/drawingml/2006/main" noChangeAspect="1"/>
+            </wp:cNvGraphicFramePr>
+            <a:graphic xmlns:a="http://schemas.openxmlformats.org/drawingml/2006/main">
+              <a:graphicData uri="http://schemas.openxmlformats.org/drawingml/2006/picture">
+                <pic:pic xmlns:pic="http://schemas.openxmlformats.org/drawingml/2006/picture">
+                  <pic:nvPicPr>
+                    <pic:cNvPr id="1859079743" name="Picture 1" descr="A screenshot of a computer&#10;&#10;Description automatically generated"/>
+                    <pic:cNvPicPr/>
+                  </pic:nvPicPr>
+                  <pic:blipFill>
+                    <a:blip r:embed="rId26"/>
+                    <a:stretch>
+                      <a:fillRect/>
+                    </a:stretch>
+                  </pic:blipFill>
+                  <pic:spPr>
+                    <a:xfrm>
+                      <a:off x="0" y="0"/>
+                      <a:ext cx="4465983" cy="2338915"/>
+                    </a:xfrm>
+                    <a:prstGeom prst="rect">
+                      <a:avLst/>
+                    </a:prstGeom>
+                  </pic:spPr>
+                </pic:pic>
+              </a:graphicData>
+            </a:graphic>
+          </wp:inline>
+        </w:drawing>
+      </w:r>
+    </w:p>
+    <w:p>
+      <w:pPr>
+        <w:rPr>
+          <w:lang w:val="en-CA"/>
+        </w:rPr>
+      </w:pPr>
+      <w:r>
+        <w:rPr>
+          <w:lang w:val="en-CA"/>
+        </w:rPr>
+        <w:lastRenderedPageBreak/>
+        <w:t>When the user is satisfied with his changes, the save button, once clicked will save his changes.</w:t>
+      </w:r>
+      <w:r>
+        <w:rPr>
+          <w:lang w:val="en-CA"/>
+        </w:rPr>
+        <w:t xml:space="preserve"> A message box will appear when the save button has been clicked.</w:t>
+      </w:r>
+    </w:p>
+    <w:p>
+      <w:pPr>
+        <w:rPr>
+          <w:lang w:val="en-CA"/>
+        </w:rPr>
+      </w:pPr>
+      <w:r>
+        <w:rPr>
+          <w:noProof/>
+        </w:rPr>
+        <w:drawing>
+          <wp:inline distT="0" distB="0" distL="0" distR="0" wp14:anchorId="0E4BC3D4" wp14:editId="0BA45B69">
+            <wp:extent cx="1143000" cy="1247775"/>
+            <wp:effectExtent l="0" t="0" r="0" b="9525"/>
+            <wp:docPr id="260589648" name="Picture 1" descr="A screenshot of a computer error&#10;&#10;Description automatically generated"/>
+            <wp:cNvGraphicFramePr>
+              <a:graphicFrameLocks xmlns:a="http://schemas.openxmlformats.org/drawingml/2006/main" noChangeAspect="1"/>
+            </wp:cNvGraphicFramePr>
+            <a:graphic xmlns:a="http://schemas.openxmlformats.org/drawingml/2006/main">
+              <a:graphicData uri="http://schemas.openxmlformats.org/drawingml/2006/picture">
+                <pic:pic xmlns:pic="http://schemas.openxmlformats.org/drawingml/2006/picture">
+                  <pic:nvPicPr>
+                    <pic:cNvPr id="260589648" name="Picture 1" descr="A screenshot of a computer error&#10;&#10;Description automatically generated"/>
+                    <pic:cNvPicPr/>
+                  </pic:nvPicPr>
+                  <pic:blipFill>
+                    <a:blip r:embed="rId27"/>
+                    <a:stretch>
+                      <a:fillRect/>
+                    </a:stretch>
+                  </pic:blipFill>
+                  <pic:spPr>
+                    <a:xfrm>
+                      <a:off x="0" y="0"/>
+                      <a:ext cx="1143000" cy="1247775"/>
+                    </a:xfrm>
+                    <a:prstGeom prst="rect">
+                      <a:avLst/>
+                    </a:prstGeom>
+                  </pic:spPr>
+                </pic:pic>
+              </a:graphicData>
+            </a:graphic>
+          </wp:inline>
+        </w:drawing>
+      </w:r>
+    </w:p>
+    <w:p>
+      <w:pPr>
+        <w:rPr>
+          <w:lang w:val="en-CA"/>
+        </w:rPr>
+      </w:pPr>
+      <w:r>
+        <w:rPr>
+          <w:lang w:val="en-CA"/>
+        </w:rPr>
+        <w:t>The “Add” button that will open the “</w:t>
+      </w:r>
+      <w:proofErr w:type="spellStart"/>
+      <w:r>
+        <w:rPr>
+          <w:lang w:val="en-CA"/>
+        </w:rPr>
+        <w:t>AddMenuForm</w:t>
+      </w:r>
+      <w:proofErr w:type="spellEnd"/>
+      <w:r>
+        <w:rPr>
+          <w:lang w:val="en-CA"/>
+        </w:rPr>
+        <w:t xml:space="preserve">” that we previously saw. </w:t>
+      </w:r>
+    </w:p>
+    <w:p>
+      <w:pPr>
+        <w:rPr>
+          <w:lang w:val="en-CA"/>
+        </w:rPr>
+      </w:pPr>
+      <w:r>
+        <w:rPr>
+          <w:noProof/>
+        </w:rPr>
+        <w:drawing>
+          <wp:inline distT="0" distB="0" distL="0" distR="0" wp14:anchorId="0BB9C100" wp14:editId="702DC289">
+            <wp:extent cx="1428750" cy="476250"/>
+            <wp:effectExtent l="0" t="0" r="0" b="0"/>
+            <wp:docPr id="1632039222" name="Picture 1" descr="A close-up of a grey background&#10;&#10;Description automatically generated"/>
+            <wp:cNvGraphicFramePr>
+              <a:graphicFrameLocks xmlns:a="http://schemas.openxmlformats.org/drawingml/2006/main" noChangeAspect="1"/>
+            </wp:cNvGraphicFramePr>
+            <a:graphic xmlns:a="http://schemas.openxmlformats.org/drawingml/2006/main">
+              <a:graphicData uri="http://schemas.openxmlformats.org/drawingml/2006/picture">
+                <pic:pic xmlns:pic="http://schemas.openxmlformats.org/drawingml/2006/picture">
+                  <pic:nvPicPr>
+                    <pic:cNvPr id="1632039222" name="Picture 1" descr="A close-up of a grey background&#10;&#10;Description automatically generated"/>
+                    <pic:cNvPicPr/>
+                  </pic:nvPicPr>
+                  <pic:blipFill>
+                    <a:blip r:embed="rId28"/>
+                    <a:stretch>
+                      <a:fillRect/>
+                    </a:stretch>
+                  </pic:blipFill>
+                  <pic:spPr>
+                    <a:xfrm>
+                      <a:off x="0" y="0"/>
+                      <a:ext cx="1428750" cy="476250"/>
+                    </a:xfrm>
+                    <a:prstGeom prst="rect">
+                      <a:avLst/>
+                    </a:prstGeom>
+                  </pic:spPr>
+                </pic:pic>
+              </a:graphicData>
+            </a:graphic>
+          </wp:inline>
+        </w:drawing>
+      </w:r>
+    </w:p>
+    <w:p>
+      <w:pPr>
+        <w:rPr>
+          <w:lang w:val="en-CA"/>
+        </w:rPr>
+      </w:pPr>
+      <w:r>
+        <w:rPr>
+          <w:lang w:val="en-CA"/>
+        </w:rPr>
+        <w:t xml:space="preserve">The “Sort by Deadline” button allows the user to sort his tasks by deadlines. From past deadlines, to closest, to </w:t>
+      </w:r>
+      <w:proofErr w:type="gramStart"/>
+      <w:r>
+        <w:rPr>
+          <w:lang w:val="en-CA"/>
+        </w:rPr>
+        <w:t>least closest</w:t>
+      </w:r>
+      <w:proofErr w:type="gramEnd"/>
+      <w:r>
+        <w:rPr>
+          <w:lang w:val="en-CA"/>
+        </w:rPr>
+        <w:t>.</w:t>
+      </w:r>
+    </w:p>
+    <w:p>
+      <w:pPr>
+        <w:rPr>
+          <w:lang w:val="en-CA"/>
+        </w:rPr>
+      </w:pPr>
+      <w:r>
+        <w:rPr>
+          <w:noProof/>
+        </w:rPr>
+        <w:drawing>
+          <wp:inline distT="0" distB="0" distL="0" distR="0" wp14:anchorId="04918EE6" wp14:editId="5F23C2AD">
+            <wp:extent cx="4038600" cy="3438525"/>
+            <wp:effectExtent l="0" t="0" r="0" b="9525"/>
+            <wp:docPr id="1782829260" name="Picture 1" descr="A screenshot of a computer&#10;&#10;Description automatically generated"/>
+            <wp:cNvGraphicFramePr>
+              <a:graphicFrameLocks xmlns:a="http://schemas.openxmlformats.org/drawingml/2006/main" noChangeAspect="1"/>
+            </wp:cNvGraphicFramePr>
+            <a:graphic xmlns:a="http://schemas.openxmlformats.org/drawingml/2006/main">
+              <a:graphicData uri="http://schemas.openxmlformats.org/drawingml/2006/picture">
+                <pic:pic xmlns:pic="http://schemas.openxmlformats.org/drawingml/2006/picture">
+                  <pic:nvPicPr>
+                    <pic:cNvPr id="1782829260" name="Picture 1" descr="A screenshot of a computer&#10;&#10;Description automatically generated"/>
+                    <pic:cNvPicPr/>
+                  </pic:nvPicPr>
+                  <pic:blipFill>
+                    <a:blip r:embed="rId29"/>
+                    <a:stretch>
+                      <a:fillRect/>
+                    </a:stretch>
+                  </pic:blipFill>
+                  <pic:spPr>
+                    <a:xfrm>
+                      <a:off x="0" y="0"/>
+                      <a:ext cx="4038600" cy="3438525"/>
+                    </a:xfrm>
+                    <a:prstGeom prst="rect">
+                      <a:avLst/>
+                    </a:prstGeom>
+                  </pic:spPr>
+                </pic:pic>
+              </a:graphicData>
+            </a:graphic>
+          </wp:inline>
+        </w:drawing>
+      </w:r>
+    </w:p>
+    <w:p>
+      <w:pPr>
+        <w:rPr>
+          <w:lang w:val="en-CA"/>
+        </w:rPr>
+      </w:pPr>
+      <w:r>
+        <w:rPr>
+          <w:lang w:val="en-CA"/>
+        </w:rPr>
+        <w:t>The “Remove Task” button allows the user to remove a selected task. To select, the user must click on the title of the task he wishes to remove. When the task is removed, a message box will appear saying the task was completed.</w:t>
+      </w:r>
+    </w:p>
+    <w:p>
+      <w:pPr>
+        <w:rPr>
+          <w:lang w:val="en-CA"/>
+        </w:rPr>
+      </w:pPr>
+      <w:r>
+        <w:rPr>
+          <w:noProof/>
+        </w:rPr>
+        <w:lastRenderedPageBreak/>
+        <w:drawing>
+          <wp:inline distT="0" distB="0" distL="0" distR="0" wp14:anchorId="1FBA32F9" wp14:editId="2BE96070">
+            <wp:extent cx="3048000" cy="2638961"/>
+            <wp:effectExtent l="0" t="0" r="0" b="9525"/>
+            <wp:docPr id="814718003" name="Picture 1" descr="A screenshot of a task&#10;&#10;Description automatically generated"/>
+            <wp:cNvGraphicFramePr>
+              <a:graphicFrameLocks xmlns:a="http://schemas.openxmlformats.org/drawingml/2006/main" noChangeAspect="1"/>
+            </wp:cNvGraphicFramePr>
+            <a:graphic xmlns:a="http://schemas.openxmlformats.org/drawingml/2006/main">
+              <a:graphicData uri="http://schemas.openxmlformats.org/drawingml/2006/picture">
+                <pic:pic xmlns:pic="http://schemas.openxmlformats.org/drawingml/2006/picture">
+                  <pic:nvPicPr>
+                    <pic:cNvPr id="814718003" name="Picture 1" descr="A screenshot of a task&#10;&#10;Description automatically generated"/>
+                    <pic:cNvPicPr/>
+                  </pic:nvPicPr>
+                  <pic:blipFill>
+                    <a:blip r:embed="rId30"/>
+                    <a:stretch>
+                      <a:fillRect/>
+                    </a:stretch>
+                  </pic:blipFill>
+                  <pic:spPr>
+                    <a:xfrm>
+                      <a:off x="0" y="0"/>
+                      <a:ext cx="3064549" cy="2653289"/>
+                    </a:xfrm>
+                    <a:prstGeom prst="rect">
+                      <a:avLst/>
+                    </a:prstGeom>
+                  </pic:spPr>
+                </pic:pic>
+              </a:graphicData>
+            </a:graphic>
+          </wp:inline>
+        </w:drawing>
+      </w:r>
+    </w:p>
+    <w:p>
+      <w:pPr>
+        <w:rPr>
+          <w:lang w:val="en-CA"/>
+        </w:rPr>
+      </w:pPr>
+      <w:r>
+        <w:rPr>
+          <w:lang w:val="en-CA"/>
+        </w:rPr>
+        <w:t>The last button “Remove Passed Deadline” will remove all the deadlines that are greyed out. These are the ones where the date has passed.</w:t>
+      </w:r>
+    </w:p>
+    <w:p>
+      <w:pPr>
+        <w:rPr>
+          <w:lang w:val="en-CA"/>
+        </w:rPr>
+      </w:pPr>
+      <w:r>
+        <w:rPr>
+          <w:noProof/>
+        </w:rPr>
+        <w:drawing>
+          <wp:inline distT="0" distB="0" distL="0" distR="0" wp14:anchorId="5D860637" wp14:editId="1F952C7C">
+            <wp:extent cx="5943600" cy="3124200"/>
+            <wp:effectExtent l="0" t="0" r="0" b="0"/>
+            <wp:docPr id="70444947" name="Picture 1" descr="A screenshot of a computer&#10;&#10;Description automatically generated"/>
+            <wp:cNvGraphicFramePr>
+              <a:graphicFrameLocks xmlns:a="http://schemas.openxmlformats.org/drawingml/2006/main" noChangeAspect="1"/>
+            </wp:cNvGraphicFramePr>
+            <a:graphic xmlns:a="http://schemas.openxmlformats.org/drawingml/2006/main">
+              <a:graphicData uri="http://schemas.openxmlformats.org/drawingml/2006/picture">
+                <pic:pic xmlns:pic="http://schemas.openxmlformats.org/drawingml/2006/picture">
+                  <pic:nvPicPr>
+                    <pic:cNvPr id="70444947" name="Picture 1" descr="A screenshot of a computer&#10;&#10;Description automatically generated"/>
+                    <pic:cNvPicPr/>
+                  </pic:nvPicPr>
+                  <pic:blipFill>
+                    <a:blip r:embed="rId31"/>
+                    <a:stretch>
+                      <a:fillRect/>
+                    </a:stretch>
+                  </pic:blipFill>
+                  <pic:spPr>
+                    <a:xfrm>
+                      <a:off x="0" y="0"/>
+                      <a:ext cx="5943600" cy="3124200"/>
+                    </a:xfrm>
+                    <a:prstGeom prst="rect">
+                      <a:avLst/>
+                    </a:prstGeom>
+                  </pic:spPr>
+                </pic:pic>
+              </a:graphicData>
+            </a:graphic>
+          </wp:inline>
+        </w:drawing>
+      </w:r>
+    </w:p>
+    <w:p>
+      <w:pPr>
+        <w:rPr>
+          <w:lang w:val="en-CA"/>
+        </w:rPr>
+      </w:pPr>
+      <w:r>
+        <w:rPr>
+          <w:lang w:val="en-CA"/>
+        </w:rPr>
+        <w:t>When the user has finished with the task viewing, he can use the “X” in the top right of the application to return to the main menu.</w:t>
+      </w:r>
+    </w:p>
+    <w:p>
+      <w:pPr>
+        <w:rPr>
+          <w:lang w:val="en-CA"/>
+        </w:rPr>
+      </w:pPr>
+    </w:p>
+    <w:p>
+      <w:pPr>
+        <w:rPr>
+          <w:rFonts w:asciiTheme="majorHAnsi" w:eastAsiaTheme="majorEastAsia" w:hAnsiTheme="majorHAnsi" w:cstheme="majorBidi"/>
+          <w:color w:val="2F5496" w:themeColor="accent1" w:themeShade="BF"/>
+          <w:sz w:val="26"/>
+          <w:szCs w:val="26"/>
+          <w:lang w:val="en-CA"/>
+        </w:rPr>
+      </w:pPr>
+      <w:r>
+        <w:rPr>
+          <w:lang w:val="en-CA"/>
+        </w:rPr>
+        <w:br w:type="page"/>
+      </w:r>
+    </w:p>
+    <w:p>
+      <w:pPr>
+        <w:pStyle w:val="Heading2"/>
+        <w:rPr>
+          <w:lang w:val="en-CA"/>
+        </w:rPr>
+      </w:pPr>
+      <w:r>
+        <w:rPr>
+          <w:lang w:val="en-CA"/>
+        </w:rPr>
+        <w:lastRenderedPageBreak/>
+        <w:t>Exit Button:</w:t>
+      </w:r>
+    </w:p>
+    <w:p>
+      <w:pPr>
+        <w:rPr>
+          <w:lang w:val="en-CA"/>
+        </w:rPr>
+      </w:pPr>
+      <w:r>
+        <w:rPr>
+          <w:lang w:val="en-CA"/>
+        </w:rPr>
+        <w:t>The last button is the exit button on the main page which is used to exit the application.</w:t>
+      </w:r>
+    </w:p>
+    <w:p>
+      <w:pPr>
+        <w:rPr>
+          <w:lang w:val="en-CA"/>
+        </w:rPr>
+      </w:pPr>
+      <w:r>
+        <w:rPr>
+          <w:noProof/>
+        </w:rPr>
+        <w:drawing>
+          <wp:inline distT="0" distB="0" distL="0" distR="0" wp14:anchorId="6B653C72" wp14:editId="25CCBF3A">
+            <wp:extent cx="2066925" cy="647700"/>
+            <wp:effectExtent l="0" t="0" r="9525" b="0"/>
+            <wp:docPr id="1081683297" name="Picture 1" descr="A white rectangular sign with black text&#10;&#10;Description automatically generated"/>
+            <wp:cNvGraphicFramePr>
+              <a:graphicFrameLocks xmlns:a="http://schemas.openxmlformats.org/drawingml/2006/main" noChangeAspect="1"/>
+            </wp:cNvGraphicFramePr>
+            <a:graphic xmlns:a="http://schemas.openxmlformats.org/drawingml/2006/main">
+              <a:graphicData uri="http://schemas.openxmlformats.org/drawingml/2006/picture">
+                <pic:pic xmlns:pic="http://schemas.openxmlformats.org/drawingml/2006/picture">
+                  <pic:nvPicPr>
+                    <pic:cNvPr id="1081683297" name="Picture 1" descr="A white rectangular sign with black text&#10;&#10;Description automatically generated"/>
+                    <pic:cNvPicPr/>
+                  </pic:nvPicPr>
+                  <pic:blipFill>
+                    <a:blip r:embed="rId32"/>
+                    <a:stretch>
+                      <a:fillRect/>
+                    </a:stretch>
+                  </pic:blipFill>
+                  <pic:spPr>
+                    <a:xfrm>
+                      <a:off x="0" y="0"/>
+                      <a:ext cx="2066925" cy="647700"/>
+                    </a:xfrm>
+                    <a:prstGeom prst="rect">
+                      <a:avLst/>
+                    </a:prstGeom>
+                  </pic:spPr>
+                </pic:pic>
+              </a:graphicData>
+            </a:graphic>
+          </wp:inline>
+        </w:drawing>
+      </w:r>
     </w:p>
     <w:sectPr>
       <w:pgSz w:w="12240" w:h="15840"/>
@@ -215,6 +2167,126 @@
     </w:p>
   </w:footnote>
 </w:footnotes>
+</file>
+
+<file path=word/numbering.xml><?xml version="1.0" encoding="utf-8"?>
+<w:numbering xmlns:wpc="http://schemas.microsoft.com/office/word/2010/wordprocessingCanvas" xmlns:cx="http://schemas.microsoft.com/office/drawing/2014/chartex" xmlns:cx1="http://schemas.microsoft.com/office/drawing/2015/9/8/chartex" xmlns:cx2="http://schemas.microsoft.com/office/drawing/2015/10/21/chartex" xmlns:cx3="http://schemas.microsoft.com/office/drawing/2016/5/9/chartex" xmlns:cx4="http://schemas.microsoft.com/office/drawing/2016/5/10/chartex" xmlns:cx5="http://schemas.microsoft.com/office/drawing/2016/5/11/chartex" xmlns:cx6="http://schemas.microsoft.com/office/drawing/2016/5/12/chartex" xmlns:cx7="http://schemas.microsoft.com/office/drawing/2016/5/13/chartex" xmlns:cx8="http://schemas.microsoft.com/office/drawing/2016/5/14/chartex" xmlns:mc="http://schemas.openxmlformats.org/markup-compatibility/2006" xmlns:aink="http://schemas.microsoft.com/office/drawing/2016/ink" xmlns:am3d="http://schemas.microsoft.com/office/drawing/2017/model3d" xmlns:o="urn:schemas-microsoft-com:office:office" xmlns:oel="http://schemas.microsoft.com/office/2019/extlst" xmlns:r="http://schemas.openxmlformats.org/officeDocument/2006/relationships" xmlns:m="http://schemas.openxmlformats.org/officeDocument/2006/math" xmlns:v="urn:schemas-microsoft-com:vml" xmlns:wp14="http://schemas.microsoft.com/office/word/2010/wordprocessingDrawing" xmlns:wp="http://schemas.openxmlformats.org/drawingml/2006/wordprocessingDrawing" xmlns:w10="urn:schemas-microsoft-com:office:word" xmlns:w="http://schemas.openxmlformats.org/wordprocessingml/2006/main" xmlns:w14="http://schemas.microsoft.com/office/word/2010/wordml" xmlns:w15="http://schemas.microsoft.com/office/word/2012/wordml" xmlns:w16cex="http://schemas.microsoft.com/office/word/2018/wordml/cex" xmlns:w16cid="http://schemas.microsoft.com/office/word/2016/wordml/cid" xmlns:w16="http://schemas.microsoft.com/office/word/2018/wordml" xmlns:w16sdtdh="http://schemas.microsoft.com/office/word/2020/wordml/sdtdatahash" xmlns:w16se="http://schemas.microsoft.com/office/word/2015/wordml/symex" xmlns:wpg="http://schemas.microsoft.com/office/word/2010/wordprocessingGroup" xmlns:wpi="http://schemas.microsoft.com/office/word/2010/wordprocessingInk" xmlns:wne="http://schemas.microsoft.com/office/word/2006/wordml" xmlns:wps="http://schemas.microsoft.com/office/word/2010/wordprocessingShape" mc:Ignorable="w14 w15 w16se w16cid w16 w16cex w16sdtdh wp14">
+  <w:abstractNum w:abstractNumId="0" w15:restartNumberingAfterBreak="0">
+    <w:nsid w:val="1F3D1D18"/>
+    <w:multiLevelType w:val="hybridMultilevel"/>
+    <w:tmpl w:val="271CA1EA"/>
+    <w:lvl w:ilvl="0" w:tplc="FBEC1BE2">
+      <w:numFmt w:val="bullet"/>
+      <w:lvlText w:val="-"/>
+      <w:lvlJc w:val="left"/>
+      <w:pPr>
+        <w:ind w:left="720" w:hanging="360"/>
+      </w:pPr>
+      <w:rPr>
+        <w:rFonts w:ascii="Calibri Light" w:eastAsiaTheme="majorEastAsia" w:hAnsi="Calibri Light" w:cs="Calibri Light" w:hint="default"/>
+      </w:rPr>
+    </w:lvl>
+    <w:lvl w:ilvl="1" w:tplc="10090003" w:tentative="1">
+      <w:start w:val="1"/>
+      <w:numFmt w:val="bullet"/>
+      <w:lvlText w:val="o"/>
+      <w:lvlJc w:val="left"/>
+      <w:pPr>
+        <w:ind w:left="1440" w:hanging="360"/>
+      </w:pPr>
+      <w:rPr>
+        <w:rFonts w:ascii="Courier New" w:hAnsi="Courier New" w:cs="Courier New" w:hint="default"/>
+      </w:rPr>
+    </w:lvl>
+    <w:lvl w:ilvl="2" w:tplc="10090005" w:tentative="1">
+      <w:start w:val="1"/>
+      <w:numFmt w:val="bullet"/>
+      <w:lvlText w:val=""/>
+      <w:lvlJc w:val="left"/>
+      <w:pPr>
+        <w:ind w:left="2160" w:hanging="360"/>
+      </w:pPr>
+      <w:rPr>
+        <w:rFonts w:ascii="Wingdings" w:hAnsi="Wingdings" w:hint="default"/>
+      </w:rPr>
+    </w:lvl>
+    <w:lvl w:ilvl="3" w:tplc="10090001" w:tentative="1">
+      <w:start w:val="1"/>
+      <w:numFmt w:val="bullet"/>
+      <w:lvlText w:val=""/>
+      <w:lvlJc w:val="left"/>
+      <w:pPr>
+        <w:ind w:left="2880" w:hanging="360"/>
+      </w:pPr>
+      <w:rPr>
+        <w:rFonts w:ascii="Symbol" w:hAnsi="Symbol" w:hint="default"/>
+      </w:rPr>
+    </w:lvl>
+    <w:lvl w:ilvl="4" w:tplc="10090003" w:tentative="1">
+      <w:start w:val="1"/>
+      <w:numFmt w:val="bullet"/>
+      <w:lvlText w:val="o"/>
+      <w:lvlJc w:val="left"/>
+      <w:pPr>
+        <w:ind w:left="3600" w:hanging="360"/>
+      </w:pPr>
+      <w:rPr>
+        <w:rFonts w:ascii="Courier New" w:hAnsi="Courier New" w:cs="Courier New" w:hint="default"/>
+      </w:rPr>
+    </w:lvl>
+    <w:lvl w:ilvl="5" w:tplc="10090005" w:tentative="1">
+      <w:start w:val="1"/>
+      <w:numFmt w:val="bullet"/>
+      <w:lvlText w:val=""/>
+      <w:lvlJc w:val="left"/>
+      <w:pPr>
+        <w:ind w:left="4320" w:hanging="360"/>
+      </w:pPr>
+      <w:rPr>
+        <w:rFonts w:ascii="Wingdings" w:hAnsi="Wingdings" w:hint="default"/>
+      </w:rPr>
+    </w:lvl>
+    <w:lvl w:ilvl="6" w:tplc="10090001" w:tentative="1">
+      <w:start w:val="1"/>
+      <w:numFmt w:val="bullet"/>
+      <w:lvlText w:val=""/>
+      <w:lvlJc w:val="left"/>
+      <w:pPr>
+        <w:ind w:left="5040" w:hanging="360"/>
+      </w:pPr>
+      <w:rPr>
+        <w:rFonts w:ascii="Symbol" w:hAnsi="Symbol" w:hint="default"/>
+      </w:rPr>
+    </w:lvl>
+    <w:lvl w:ilvl="7" w:tplc="10090003" w:tentative="1">
+      <w:start w:val="1"/>
+      <w:numFmt w:val="bullet"/>
+      <w:lvlText w:val="o"/>
+      <w:lvlJc w:val="left"/>
+      <w:pPr>
+        <w:ind w:left="5760" w:hanging="360"/>
+      </w:pPr>
+      <w:rPr>
+        <w:rFonts w:ascii="Courier New" w:hAnsi="Courier New" w:cs="Courier New" w:hint="default"/>
+      </w:rPr>
+    </w:lvl>
+    <w:lvl w:ilvl="8" w:tplc="10090005" w:tentative="1">
+      <w:start w:val="1"/>
+      <w:numFmt w:val="bullet"/>
+      <w:lvlText w:val=""/>
+      <w:lvlJc w:val="left"/>
+      <w:pPr>
+        <w:ind w:left="6480" w:hanging="360"/>
+      </w:pPr>
+      <w:rPr>
+        <w:rFonts w:ascii="Wingdings" w:hAnsi="Wingdings" w:hint="default"/>
+      </w:rPr>
+    </w:lvl>
+  </w:abstractNum>
+  <w:num w:numId="1" w16cid:durableId="1283345502">
+    <w:abstractNumId w:val="0"/>
+  </w:num>
+</w:numbering>
 </file>
 
 <file path=word/styles.xml><?xml version="1.0" encoding="utf-8"?>
@@ -615,6 +2687,72 @@
   <w:style w:type="paragraph" w:default="1" w:styleId="Normal">
     <w:name w:val="Normal"/>
     <w:qFormat/>
+    <w:rsid w:val="002F7FA8"/>
+  </w:style>
+  <w:style w:type="paragraph" w:styleId="Heading1">
+    <w:name w:val="heading 1"/>
+    <w:basedOn w:val="Normal"/>
+    <w:next w:val="Normal"/>
+    <w:link w:val="Heading1Char"/>
+    <w:uiPriority w:val="9"/>
+    <w:qFormat/>
+    <w:rsid w:val="005957F9"/>
+    <w:pPr>
+      <w:keepNext/>
+      <w:keepLines/>
+      <w:spacing w:before="240" w:after="0"/>
+      <w:outlineLvl w:val="0"/>
+    </w:pPr>
+    <w:rPr>
+      <w:rFonts w:asciiTheme="majorHAnsi" w:eastAsiaTheme="majorEastAsia" w:hAnsiTheme="majorHAnsi" w:cstheme="majorBidi"/>
+      <w:color w:val="2F5496" w:themeColor="accent1" w:themeShade="BF"/>
+      <w:sz w:val="32"/>
+      <w:szCs w:val="32"/>
+    </w:rPr>
+  </w:style>
+  <w:style w:type="paragraph" w:styleId="Heading2">
+    <w:name w:val="heading 2"/>
+    <w:basedOn w:val="Normal"/>
+    <w:next w:val="Normal"/>
+    <w:link w:val="Heading2Char"/>
+    <w:uiPriority w:val="9"/>
+    <w:unhideWhenUsed/>
+    <w:qFormat/>
+    <w:rsid w:val="005957F9"/>
+    <w:pPr>
+      <w:keepNext/>
+      <w:keepLines/>
+      <w:spacing w:before="40" w:after="0"/>
+      <w:outlineLvl w:val="1"/>
+    </w:pPr>
+    <w:rPr>
+      <w:rFonts w:asciiTheme="majorHAnsi" w:eastAsiaTheme="majorEastAsia" w:hAnsiTheme="majorHAnsi" w:cstheme="majorBidi"/>
+      <w:color w:val="2F5496" w:themeColor="accent1" w:themeShade="BF"/>
+      <w:sz w:val="26"/>
+      <w:szCs w:val="26"/>
+    </w:rPr>
+  </w:style>
+  <w:style w:type="paragraph" w:styleId="Heading3">
+    <w:name w:val="heading 3"/>
+    <w:basedOn w:val="Normal"/>
+    <w:next w:val="Normal"/>
+    <w:link w:val="Heading3Char"/>
+    <w:uiPriority w:val="9"/>
+    <w:unhideWhenUsed/>
+    <w:qFormat/>
+    <w:rsid w:val="005957F9"/>
+    <w:pPr>
+      <w:keepNext/>
+      <w:keepLines/>
+      <w:spacing w:before="40" w:after="0"/>
+      <w:outlineLvl w:val="2"/>
+    </w:pPr>
+    <w:rPr>
+      <w:rFonts w:asciiTheme="majorHAnsi" w:eastAsiaTheme="majorEastAsia" w:hAnsiTheme="majorHAnsi" w:cstheme="majorBidi"/>
+      <w:color w:val="1F3763" w:themeColor="accent1" w:themeShade="7F"/>
+      <w:sz w:val="24"/>
+      <w:szCs w:val="24"/>
+    </w:rPr>
   </w:style>
   <w:style w:type="character" w:default="1" w:styleId="DefaultParagraphFont">
     <w:name w:val="Default Paragraph Font"/>
@@ -686,6 +2824,102 @@
     <w:link w:val="Footer"/>
     <w:uiPriority w:val="99"/>
     <w:rsid w:val="009D6149"/>
+  </w:style>
+  <w:style w:type="character" w:customStyle="1" w:styleId="Heading1Char">
+    <w:name w:val="Heading 1 Char"/>
+    <w:basedOn w:val="DefaultParagraphFont"/>
+    <w:link w:val="Heading1"/>
+    <w:uiPriority w:val="9"/>
+    <w:rsid w:val="005957F9"/>
+    <w:rPr>
+      <w:rFonts w:asciiTheme="majorHAnsi" w:eastAsiaTheme="majorEastAsia" w:hAnsiTheme="majorHAnsi" w:cstheme="majorBidi"/>
+      <w:color w:val="2F5496" w:themeColor="accent1" w:themeShade="BF"/>
+      <w:sz w:val="32"/>
+      <w:szCs w:val="32"/>
+    </w:rPr>
+  </w:style>
+  <w:style w:type="character" w:customStyle="1" w:styleId="Heading2Char">
+    <w:name w:val="Heading 2 Char"/>
+    <w:basedOn w:val="DefaultParagraphFont"/>
+    <w:link w:val="Heading2"/>
+    <w:uiPriority w:val="9"/>
+    <w:rsid w:val="005957F9"/>
+    <w:rPr>
+      <w:rFonts w:asciiTheme="majorHAnsi" w:eastAsiaTheme="majorEastAsia" w:hAnsiTheme="majorHAnsi" w:cstheme="majorBidi"/>
+      <w:color w:val="2F5496" w:themeColor="accent1" w:themeShade="BF"/>
+      <w:sz w:val="26"/>
+      <w:szCs w:val="26"/>
+    </w:rPr>
+  </w:style>
+  <w:style w:type="character" w:customStyle="1" w:styleId="Heading3Char">
+    <w:name w:val="Heading 3 Char"/>
+    <w:basedOn w:val="DefaultParagraphFont"/>
+    <w:link w:val="Heading3"/>
+    <w:uiPriority w:val="9"/>
+    <w:rsid w:val="005957F9"/>
+    <w:rPr>
+      <w:rFonts w:asciiTheme="majorHAnsi" w:eastAsiaTheme="majorEastAsia" w:hAnsiTheme="majorHAnsi" w:cstheme="majorBidi"/>
+      <w:color w:val="1F3763" w:themeColor="accent1" w:themeShade="7F"/>
+      <w:sz w:val="24"/>
+      <w:szCs w:val="24"/>
+    </w:rPr>
+  </w:style>
+  <w:style w:type="paragraph" w:styleId="Title">
+    <w:name w:val="Title"/>
+    <w:basedOn w:val="Normal"/>
+    <w:next w:val="Normal"/>
+    <w:link w:val="TitleChar"/>
+    <w:uiPriority w:val="10"/>
+    <w:qFormat/>
+    <w:rsid w:val="002F7FA8"/>
+    <w:pPr>
+      <w:spacing w:after="0" w:line="240" w:lineRule="auto"/>
+      <w:contextualSpacing/>
+    </w:pPr>
+    <w:rPr>
+      <w:rFonts w:asciiTheme="majorHAnsi" w:eastAsiaTheme="majorEastAsia" w:hAnsiTheme="majorHAnsi" w:cstheme="majorBidi"/>
+      <w:spacing w:val="-10"/>
+      <w:kern w:val="28"/>
+      <w:sz w:val="56"/>
+      <w:szCs w:val="56"/>
+    </w:rPr>
+  </w:style>
+  <w:style w:type="character" w:customStyle="1" w:styleId="TitleChar">
+    <w:name w:val="Title Char"/>
+    <w:basedOn w:val="DefaultParagraphFont"/>
+    <w:link w:val="Title"/>
+    <w:uiPriority w:val="10"/>
+    <w:rsid w:val="002F7FA8"/>
+    <w:rPr>
+      <w:rFonts w:asciiTheme="majorHAnsi" w:eastAsiaTheme="majorEastAsia" w:hAnsiTheme="majorHAnsi" w:cstheme="majorBidi"/>
+      <w:spacing w:val="-10"/>
+      <w:kern w:val="28"/>
+      <w:sz w:val="56"/>
+      <w:szCs w:val="56"/>
+    </w:rPr>
+  </w:style>
+  <w:style w:type="character" w:styleId="Hyperlink">
+    <w:name w:val="Hyperlink"/>
+    <w:basedOn w:val="DefaultParagraphFont"/>
+    <w:uiPriority w:val="99"/>
+    <w:unhideWhenUsed/>
+    <w:rsid w:val="0048072F"/>
+    <w:rPr>
+      <w:color w:val="0563C1" w:themeColor="hyperlink"/>
+      <w:u w:val="single"/>
+    </w:rPr>
+  </w:style>
+  <w:style w:type="character" w:styleId="UnresolvedMention">
+    <w:name w:val="Unresolved Mention"/>
+    <w:basedOn w:val="DefaultParagraphFont"/>
+    <w:uiPriority w:val="99"/>
+    <w:semiHidden/>
+    <w:unhideWhenUsed/>
+    <w:rsid w:val="0048072F"/>
+    <w:rPr>
+      <w:color w:val="605E5C"/>
+      <w:shd w:val="clear" w:color="auto" w:fill="E1DFDD"/>
+    </w:rPr>
   </w:style>
 </w:styles>
 </file>

</xml_diff>